<commit_message>
added hold to +-10 and done doc
</commit_message>
<xml_diff>
--- a/Docs/Файлы решения/2023_Arhipov_Metronome.docx
+++ b/Docs/Файлы решения/2023_Arhipov_Metronome.docx
@@ -289,21 +289,12 @@
           <w:sz w:val="22"/>
         </w:rPr>
       </w:pPr>
-      <w:proofErr w:type="gramStart"/>
       <w:r>
         <w:rPr>
           <w:rFonts w:eastAsia="Calibri" w:cs="Times New Roman"/>
           <w:sz w:val="22"/>
         </w:rPr>
-        <w:t>ФАКУЛЬТЕТ</w:t>
-      </w:r>
-      <w:proofErr w:type="gramEnd"/>
-      <w:r>
-        <w:rPr>
-          <w:rFonts w:eastAsia="Calibri" w:cs="Times New Roman"/>
-          <w:sz w:val="22"/>
-        </w:rPr>
-        <w:t xml:space="preserve"> </w:t>
+        <w:t xml:space="preserve">ФАКУЛЬТЕТ </w:t>
       </w:r>
       <w:r>
         <w:rPr>
@@ -356,16 +347,7 @@
           <w:sz w:val="22"/>
           <w:u w:val="single"/>
         </w:rPr>
-        <w:t>Технология приборостроения (РЛ</w:t>
-      </w:r>
-      <w:proofErr w:type="gramStart"/>
-      <w:r>
-        <w:rPr>
-          <w:rFonts w:eastAsia="Calibri" w:cs="Times New Roman"/>
-          <w:sz w:val="22"/>
-          <w:u w:val="single"/>
-        </w:rPr>
-        <w:t>6)</w:t>
+        <w:t>Технология приборостроения (РЛ6)</w:t>
       </w:r>
       <w:r>
         <w:rPr>
@@ -373,16 +355,7 @@
           <w:iCs/>
           <w:sz w:val="22"/>
         </w:rPr>
-        <w:t>_</w:t>
-      </w:r>
-      <w:proofErr w:type="gramEnd"/>
-      <w:r>
-        <w:rPr>
-          <w:rFonts w:eastAsia="Calibri" w:cs="Times New Roman"/>
-          <w:iCs/>
-          <w:sz w:val="22"/>
-        </w:rPr>
-        <w:t>_______________________________________</w:t>
+        <w:t>________________________________________</w:t>
       </w:r>
     </w:p>
     <w:p>
@@ -845,43 +818,7 @@
           <w:szCs w:val="18"/>
         </w:rPr>
         <w:tab/>
-        <w:t xml:space="preserve">      </w:t>
-      </w:r>
-      <w:proofErr w:type="gramStart"/>
-      <w:r>
-        <w:rPr>
-          <w:rFonts w:eastAsia="Calibri" w:cs="Times New Roman"/>
-          <w:sz w:val="18"/>
-          <w:szCs w:val="18"/>
-        </w:rPr>
-        <w:t xml:space="preserve">   (</w:t>
-      </w:r>
-      <w:proofErr w:type="gramEnd"/>
-      <w:r>
-        <w:rPr>
-          <w:rFonts w:eastAsia="Calibri" w:cs="Times New Roman"/>
-          <w:sz w:val="18"/>
-          <w:szCs w:val="18"/>
-        </w:rPr>
-        <w:t>Подпись, дата)               (</w:t>
-      </w:r>
-      <w:proofErr w:type="spellStart"/>
-      <w:r>
-        <w:rPr>
-          <w:rFonts w:eastAsia="Calibri" w:cs="Times New Roman"/>
-          <w:sz w:val="18"/>
-          <w:szCs w:val="18"/>
-        </w:rPr>
-        <w:t>И.О.Фамилия</w:t>
-      </w:r>
-      <w:proofErr w:type="spellEnd"/>
-      <w:r>
-        <w:rPr>
-          <w:rFonts w:eastAsia="Calibri" w:cs="Times New Roman"/>
-          <w:sz w:val="18"/>
-          <w:szCs w:val="18"/>
-        </w:rPr>
-        <w:t xml:space="preserve">)            </w:t>
+        <w:t xml:space="preserve">         (Подпись, дата)               (И.О.Фамилия)            </w:t>
       </w:r>
     </w:p>
     <w:p>
@@ -995,43 +932,7 @@
           <w:sz w:val="18"/>
           <w:szCs w:val="18"/>
         </w:rPr>
-        <w:t xml:space="preserve">(Подпись, </w:t>
-      </w:r>
-      <w:proofErr w:type="gramStart"/>
-      <w:r>
-        <w:rPr>
-          <w:rFonts w:eastAsia="Calibri" w:cs="Times New Roman"/>
-          <w:sz w:val="18"/>
-          <w:szCs w:val="18"/>
-        </w:rPr>
-        <w:t xml:space="preserve">дата)   </w:t>
-      </w:r>
-      <w:proofErr w:type="gramEnd"/>
-      <w:r>
-        <w:rPr>
-          <w:rFonts w:eastAsia="Calibri" w:cs="Times New Roman"/>
-          <w:sz w:val="18"/>
-          <w:szCs w:val="18"/>
-        </w:rPr>
-        <w:t xml:space="preserve">              (</w:t>
-      </w:r>
-      <w:proofErr w:type="spellStart"/>
-      <w:r>
-        <w:rPr>
-          <w:rFonts w:eastAsia="Calibri" w:cs="Times New Roman"/>
-          <w:sz w:val="18"/>
-          <w:szCs w:val="18"/>
-        </w:rPr>
-        <w:t>И.О.Фамилия</w:t>
-      </w:r>
-      <w:proofErr w:type="spellEnd"/>
-      <w:r>
-        <w:rPr>
-          <w:rFonts w:eastAsia="Calibri" w:cs="Times New Roman"/>
-          <w:sz w:val="18"/>
-          <w:szCs w:val="18"/>
-        </w:rPr>
-        <w:t xml:space="preserve">)            </w:t>
+        <w:t xml:space="preserve">(Подпись, дата)                 (И.О.Фамилия)            </w:t>
       </w:r>
     </w:p>
     <w:p>
@@ -1075,18 +976,6 @@
         </w:rPr>
         <w:t>2023 г.</w:t>
       </w:r>
-    </w:p>
-    <w:p>
-      <w:pPr>
-        <w:spacing w:after="0" w:line="240" w:lineRule="auto"/>
-        <w:ind w:firstLine="0"/>
-        <w:jc w:val="center"/>
-        <w:rPr>
-          <w:rFonts w:eastAsia="Calibri" w:cs="Times New Roman"/>
-          <w:i/>
-          <w:sz w:val="28"/>
-        </w:rPr>
-      </w:pPr>
     </w:p>
     <w:sdt>
       <w:sdtPr>
@@ -1154,7 +1043,7 @@
             </w:rPr>
             <w:fldChar w:fldCharType="separate"/>
           </w:r>
-          <w:hyperlink w:anchor="_Toc160655103" w:history="1">
+          <w:hyperlink w:anchor="_Toc161094745" w:history="1">
             <w:r>
               <w:rPr>
                 <w:rStyle w:val="Hyperlink"/>
@@ -1181,7 +1070,79 @@
                 <w:noProof/>
                 <w:webHidden/>
               </w:rPr>
-              <w:instrText xml:space="preserve"> PAGEREF _Toc160655103 \h </w:instrText>
+              <w:instrText xml:space="preserve"> PAGEREF _Toc161094745 \h </w:instrText>
+            </w:r>
+            <w:r>
+              <w:rPr>
+                <w:noProof/>
+                <w:webHidden/>
+              </w:rPr>
+            </w:r>
+            <w:r>
+              <w:rPr>
+                <w:noProof/>
+                <w:webHidden/>
+              </w:rPr>
+              <w:fldChar w:fldCharType="separate"/>
+            </w:r>
+            <w:r>
+              <w:rPr>
+                <w:noProof/>
+                <w:webHidden/>
+              </w:rPr>
+              <w:t>2</w:t>
+            </w:r>
+            <w:r>
+              <w:rPr>
+                <w:noProof/>
+                <w:webHidden/>
+              </w:rPr>
+              <w:fldChar w:fldCharType="end"/>
+            </w:r>
+          </w:hyperlink>
+        </w:p>
+        <w:p>
+          <w:pPr>
+            <w:pStyle w:val="TOC1"/>
+            <w:tabs>
+              <w:tab w:val="right" w:leader="dot" w:pos="9061"/>
+            </w:tabs>
+            <w:rPr>
+              <w:rFonts w:asciiTheme="minorHAnsi" w:eastAsiaTheme="minorEastAsia" w:hAnsiTheme="minorHAnsi"/>
+              <w:noProof/>
+              <w:color w:val="auto"/>
+              <w:sz w:val="22"/>
+              <w:lang w:eastAsia="ru-RU"/>
+            </w:rPr>
+          </w:pPr>
+          <w:hyperlink w:anchor="_Toc161094746" w:history="1">
+            <w:r>
+              <w:rPr>
+                <w:rStyle w:val="Hyperlink"/>
+                <w:noProof/>
+              </w:rPr>
+              <w:t>Глава 1. Обзор существующих решений</w:t>
+            </w:r>
+            <w:r>
+              <w:rPr>
+                <w:noProof/>
+                <w:webHidden/>
+              </w:rPr>
+              <w:tab/>
+            </w:r>
+            <w:r>
+              <w:rPr>
+                <w:noProof/>
+                <w:webHidden/>
+              </w:rPr>
+              <w:fldChar w:fldCharType="begin"/>
+            </w:r>
+            <w:r>
+              <w:rPr>
+                <w:noProof/>
+                <w:webHidden/>
+              </w:rPr>
+              <w:instrText xml:space="preserve"> PAGEREF _Toc161094746 \h </w:instrText>
             </w:r>
             <w:r>
               <w:rPr>
@@ -1226,79 +1187,7 @@
               <w:lang w:eastAsia="ru-RU"/>
             </w:rPr>
           </w:pPr>
-          <w:hyperlink w:anchor="_Toc160655104" w:history="1">
-            <w:r>
-              <w:rPr>
-                <w:rStyle w:val="Hyperlink"/>
-                <w:noProof/>
-              </w:rPr>
-              <w:t>Глава 1. Обзор существующих решений</w:t>
-            </w:r>
-            <w:r>
-              <w:rPr>
-                <w:noProof/>
-                <w:webHidden/>
-              </w:rPr>
-              <w:tab/>
-            </w:r>
-            <w:r>
-              <w:rPr>
-                <w:noProof/>
-                <w:webHidden/>
-              </w:rPr>
-              <w:fldChar w:fldCharType="begin"/>
-            </w:r>
-            <w:r>
-              <w:rPr>
-                <w:noProof/>
-                <w:webHidden/>
-              </w:rPr>
-              <w:instrText xml:space="preserve"> PAGEREF _Toc160655104 \h </w:instrText>
-            </w:r>
-            <w:r>
-              <w:rPr>
-                <w:noProof/>
-                <w:webHidden/>
-              </w:rPr>
-            </w:r>
-            <w:r>
-              <w:rPr>
-                <w:noProof/>
-                <w:webHidden/>
-              </w:rPr>
-              <w:fldChar w:fldCharType="separate"/>
-            </w:r>
-            <w:r>
-              <w:rPr>
-                <w:noProof/>
-                <w:webHidden/>
-              </w:rPr>
-              <w:t>3</w:t>
-            </w:r>
-            <w:r>
-              <w:rPr>
-                <w:noProof/>
-                <w:webHidden/>
-              </w:rPr>
-              <w:fldChar w:fldCharType="end"/>
-            </w:r>
-          </w:hyperlink>
-        </w:p>
-        <w:p>
-          <w:pPr>
-            <w:pStyle w:val="TOC1"/>
-            <w:tabs>
-              <w:tab w:val="right" w:leader="dot" w:pos="9061"/>
-            </w:tabs>
-            <w:rPr>
-              <w:rFonts w:asciiTheme="minorHAnsi" w:eastAsiaTheme="minorEastAsia" w:hAnsiTheme="minorHAnsi"/>
-              <w:noProof/>
-              <w:color w:val="auto"/>
-              <w:sz w:val="22"/>
-              <w:lang w:eastAsia="ru-RU"/>
-            </w:rPr>
-          </w:pPr>
-          <w:hyperlink w:anchor="_Toc160655105" w:history="1">
+          <w:hyperlink w:anchor="_Toc161094747" w:history="1">
             <w:r>
               <w:rPr>
                 <w:rStyle w:val="Hyperlink"/>
@@ -1325,7 +1214,7 @@
                 <w:noProof/>
                 <w:webHidden/>
               </w:rPr>
-              <w:instrText xml:space="preserve"> PAGEREF _Toc160655105 \h </w:instrText>
+              <w:instrText xml:space="preserve"> PAGEREF _Toc161094747 \h </w:instrText>
             </w:r>
             <w:r>
               <w:rPr>
@@ -1345,7 +1234,7 @@
                 <w:noProof/>
                 <w:webHidden/>
               </w:rPr>
-              <w:t>3</w:t>
+              <w:t>5</w:t>
             </w:r>
             <w:r>
               <w:rPr>
@@ -1370,7 +1259,7 @@
               <w:lang w:eastAsia="ru-RU"/>
             </w:rPr>
           </w:pPr>
-          <w:hyperlink w:anchor="_Toc160655106" w:history="1">
+          <w:hyperlink w:anchor="_Toc161094748" w:history="1">
             <w:r>
               <w:rPr>
                 <w:rStyle w:val="Hyperlink"/>
@@ -1397,7 +1286,7 @@
                 <w:noProof/>
                 <w:webHidden/>
               </w:rPr>
-              <w:instrText xml:space="preserve"> PAGEREF _Toc160655106 \h </w:instrText>
+              <w:instrText xml:space="preserve"> PAGEREF _Toc161094748 \h </w:instrText>
             </w:r>
             <w:r>
               <w:rPr>
@@ -1417,7 +1306,7 @@
                 <w:noProof/>
                 <w:webHidden/>
               </w:rPr>
-              <w:t>3</w:t>
+              <w:t>6</w:t>
             </w:r>
             <w:r>
               <w:rPr>
@@ -1442,79 +1331,7 @@
               <w:lang w:eastAsia="ru-RU"/>
             </w:rPr>
           </w:pPr>
-          <w:hyperlink w:anchor="_Toc160655107" w:history="1">
-            <w:r>
-              <w:rPr>
-                <w:rStyle w:val="Hyperlink"/>
-                <w:noProof/>
-              </w:rPr>
-              <w:t>Глава 4. Результаты исследований</w:t>
-            </w:r>
-            <w:r>
-              <w:rPr>
-                <w:noProof/>
-                <w:webHidden/>
-              </w:rPr>
-              <w:tab/>
-            </w:r>
-            <w:r>
-              <w:rPr>
-                <w:noProof/>
-                <w:webHidden/>
-              </w:rPr>
-              <w:fldChar w:fldCharType="begin"/>
-            </w:r>
-            <w:r>
-              <w:rPr>
-                <w:noProof/>
-                <w:webHidden/>
-              </w:rPr>
-              <w:instrText xml:space="preserve"> PAGEREF _Toc160655107 \h </w:instrText>
-            </w:r>
-            <w:r>
-              <w:rPr>
-                <w:noProof/>
-                <w:webHidden/>
-              </w:rPr>
-            </w:r>
-            <w:r>
-              <w:rPr>
-                <w:noProof/>
-                <w:webHidden/>
-              </w:rPr>
-              <w:fldChar w:fldCharType="separate"/>
-            </w:r>
-            <w:r>
-              <w:rPr>
-                <w:noProof/>
-                <w:webHidden/>
-              </w:rPr>
-              <w:t>3</w:t>
-            </w:r>
-            <w:r>
-              <w:rPr>
-                <w:noProof/>
-                <w:webHidden/>
-              </w:rPr>
-              <w:fldChar w:fldCharType="end"/>
-            </w:r>
-          </w:hyperlink>
-        </w:p>
-        <w:p>
-          <w:pPr>
-            <w:pStyle w:val="TOC1"/>
-            <w:tabs>
-              <w:tab w:val="right" w:leader="dot" w:pos="9061"/>
-            </w:tabs>
-            <w:rPr>
-              <w:rFonts w:asciiTheme="minorHAnsi" w:eastAsiaTheme="minorEastAsia" w:hAnsiTheme="minorHAnsi"/>
-              <w:noProof/>
-              <w:color w:val="auto"/>
-              <w:sz w:val="22"/>
-              <w:lang w:eastAsia="ru-RU"/>
-            </w:rPr>
-          </w:pPr>
-          <w:hyperlink w:anchor="_Toc160655108" w:history="1">
+          <w:hyperlink w:anchor="_Toc161094749" w:history="1">
             <w:r>
               <w:rPr>
                 <w:rStyle w:val="Hyperlink"/>
@@ -1541,7 +1358,7 @@
                 <w:noProof/>
                 <w:webHidden/>
               </w:rPr>
-              <w:instrText xml:space="preserve"> PAGEREF _Toc160655108 \h </w:instrText>
+              <w:instrText xml:space="preserve"> PAGEREF _Toc161094749 \h </w:instrText>
             </w:r>
             <w:r>
               <w:rPr>
@@ -1561,151 +1378,7 @@
                 <w:noProof/>
                 <w:webHidden/>
               </w:rPr>
-              <w:t>3</w:t>
-            </w:r>
-            <w:r>
-              <w:rPr>
-                <w:noProof/>
-                <w:webHidden/>
-              </w:rPr>
-              <w:fldChar w:fldCharType="end"/>
-            </w:r>
-          </w:hyperlink>
-        </w:p>
-        <w:p>
-          <w:pPr>
-            <w:pStyle w:val="TOC1"/>
-            <w:tabs>
-              <w:tab w:val="right" w:leader="dot" w:pos="9061"/>
-            </w:tabs>
-            <w:rPr>
-              <w:rFonts w:asciiTheme="minorHAnsi" w:eastAsiaTheme="minorEastAsia" w:hAnsiTheme="minorHAnsi"/>
-              <w:noProof/>
-              <w:color w:val="auto"/>
-              <w:sz w:val="22"/>
-              <w:lang w:eastAsia="ru-RU"/>
-            </w:rPr>
-          </w:pPr>
-          <w:hyperlink w:anchor="_Toc160655109" w:history="1">
-            <w:r>
-              <w:rPr>
-                <w:rStyle w:val="Hyperlink"/>
-                <w:noProof/>
-              </w:rPr>
-              <w:t>Список литературы</w:t>
-            </w:r>
-            <w:r>
-              <w:rPr>
-                <w:noProof/>
-                <w:webHidden/>
-              </w:rPr>
-              <w:tab/>
-            </w:r>
-            <w:r>
-              <w:rPr>
-                <w:noProof/>
-                <w:webHidden/>
-              </w:rPr>
-              <w:fldChar w:fldCharType="begin"/>
-            </w:r>
-            <w:r>
-              <w:rPr>
-                <w:noProof/>
-                <w:webHidden/>
-              </w:rPr>
-              <w:instrText xml:space="preserve"> PAGEREF _Toc160655109 \h </w:instrText>
-            </w:r>
-            <w:r>
-              <w:rPr>
-                <w:noProof/>
-                <w:webHidden/>
-              </w:rPr>
-            </w:r>
-            <w:r>
-              <w:rPr>
-                <w:noProof/>
-                <w:webHidden/>
-              </w:rPr>
-              <w:fldChar w:fldCharType="separate"/>
-            </w:r>
-            <w:r>
-              <w:rPr>
-                <w:noProof/>
-                <w:webHidden/>
-              </w:rPr>
-              <w:t>3</w:t>
-            </w:r>
-            <w:r>
-              <w:rPr>
-                <w:noProof/>
-                <w:webHidden/>
-              </w:rPr>
-              <w:fldChar w:fldCharType="end"/>
-            </w:r>
-          </w:hyperlink>
-        </w:p>
-        <w:p>
-          <w:pPr>
-            <w:pStyle w:val="TOC1"/>
-            <w:tabs>
-              <w:tab w:val="right" w:leader="dot" w:pos="9061"/>
-            </w:tabs>
-            <w:rPr>
-              <w:rFonts w:asciiTheme="minorHAnsi" w:eastAsiaTheme="minorEastAsia" w:hAnsiTheme="minorHAnsi"/>
-              <w:noProof/>
-              <w:color w:val="auto"/>
-              <w:sz w:val="22"/>
-              <w:lang w:eastAsia="ru-RU"/>
-            </w:rPr>
-          </w:pPr>
-          <w:hyperlink w:anchor="_Toc160655110" w:history="1">
-            <w:r>
-              <w:rPr>
-                <w:rStyle w:val="Hyperlink"/>
-                <w:noProof/>
-              </w:rPr>
-              <w:t>Приложение А</w:t>
-            </w:r>
-            <w:r>
-              <w:rPr>
-                <w:noProof/>
-                <w:webHidden/>
-              </w:rPr>
-              <w:tab/>
-            </w:r>
-            <w:r>
-              <w:rPr>
-                <w:noProof/>
-                <w:webHidden/>
-              </w:rPr>
-              <w:fldChar w:fldCharType="begin"/>
-            </w:r>
-            <w:r>
-              <w:rPr>
-                <w:noProof/>
-                <w:webHidden/>
-              </w:rPr>
-              <w:instrText xml:space="preserve"> PAGEREF _Toc160655110 \h </w:instrText>
-            </w:r>
-            <w:r>
-              <w:rPr>
-                <w:noProof/>
-                <w:webHidden/>
-              </w:rPr>
-            </w:r>
-            <w:r>
-              <w:rPr>
-                <w:noProof/>
-                <w:webHidden/>
-              </w:rPr>
-              <w:fldChar w:fldCharType="separate"/>
-            </w:r>
-            <w:r>
-              <w:rPr>
-                <w:noProof/>
-                <w:webHidden/>
-              </w:rPr>
-              <w:t>3</w:t>
+              <w:t>7</w:t>
             </w:r>
             <w:r>
               <w:rPr>
@@ -1753,11 +1426,15 @@
     <w:p/>
     <w:p/>
     <w:p/>
+    <w:p/>
+    <w:p/>
+    <w:p/>
+    <w:p/>
     <w:p>
       <w:pPr>
         <w:pStyle w:val="Heading1"/>
       </w:pPr>
-      <w:bookmarkStart w:id="2" w:name="_Toc160655103"/>
+      <w:bookmarkStart w:id="2" w:name="_Toc161094745"/>
       <w:r>
         <w:lastRenderedPageBreak/>
         <w:t>Введение</w:t>
@@ -1765,18 +1442,1329 @@
       <w:bookmarkEnd w:id="2"/>
     </w:p>
     <w:p>
-      <w:pPr>
-        <w:pStyle w:val="NormalWeb"/>
+      <w:r>
+        <w:t xml:space="preserve">В данной работе была поставлена задача по реализации </w:t>
+      </w:r>
+      <w:r>
+        <w:t xml:space="preserve">метронома - </w:t>
+      </w:r>
+      <w:r>
+        <w:t>устройства</w:t>
+      </w:r>
+      <w:r>
+        <w:t xml:space="preserve"> задания ритма</w:t>
+      </w:r>
+      <w:r>
+        <w:t xml:space="preserve">. Изменение </w:t>
+      </w:r>
+      <w:r>
+        <w:t>такта</w:t>
+      </w:r>
+      <w:r>
+        <w:t xml:space="preserve"> осуществляется по протоколу </w:t>
+      </w:r>
+      <w:r>
+        <w:rPr>
+          <w:lang w:val="en-US"/>
+        </w:rPr>
+        <w:t>UART</w:t>
+      </w:r>
+      <w:r>
+        <w:t xml:space="preserve"> через программу для компьютера</w:t>
+      </w:r>
+      <w:r>
+        <w:t xml:space="preserve">, а </w:t>
+      </w:r>
+      <w:r>
+        <w:t>также</w:t>
+      </w:r>
+      <w:r>
+        <w:t xml:space="preserve"> с помощью кнопок</w:t>
+      </w:r>
+      <w:r>
+        <w:t>.</w:t>
+      </w:r>
+    </w:p>
+    <w:p>
+      <w:r>
+        <w:t>Метроном может использоваться в различных</w:t>
+      </w:r>
+      <w:r>
+        <w:t xml:space="preserve"> сферах, например:</w:t>
+      </w:r>
+    </w:p>
+    <w:p>
+      <w:pPr>
+        <w:pStyle w:val="ListParagraph"/>
+        <w:numPr>
+          <w:ilvl w:val="0"/>
+          <w:numId w:val="24"/>
+        </w:numPr>
+      </w:pPr>
+      <w:r>
+        <w:t>В музыке: Метроном применяется в музыке для указания темпа и счета, помогая музыкантам играть в правильном ритме и скорости</w:t>
+      </w:r>
+      <w:r>
+        <w:t>.</w:t>
+      </w:r>
+    </w:p>
+    <w:p>
+      <w:pPr>
+        <w:pStyle w:val="ListParagraph"/>
+        <w:numPr>
+          <w:ilvl w:val="0"/>
+          <w:numId w:val="24"/>
+        </w:numPr>
+      </w:pPr>
+      <w:r>
+        <w:t>Лабораторные исследования</w:t>
+      </w:r>
+      <w:r>
+        <w:t>: в некоторых случаях</w:t>
+      </w:r>
+      <w:r>
+        <w:t xml:space="preserve"> метроном применяется в лабораторных исследованиях для синхронизации действий или измерения времени</w:t>
+      </w:r>
+    </w:p>
+    <w:p>
+      <w:r>
+        <w:t>Цифровые метрономы</w:t>
+      </w:r>
+      <w:r>
+        <w:t xml:space="preserve"> имеют нерешаемую проблему – </w:t>
+      </w:r>
+      <w:r>
+        <w:t xml:space="preserve">точность установки ритма ограничена тактовой частотой устройства. Например, на частоте 50 МГц точность установки ритма равна 0.2 нс, </w:t>
+      </w:r>
+      <w:r>
+        <w:t>и при количестве ударов в минуту равным 45</w:t>
+      </w:r>
+      <w:r>
+        <w:t>,</w:t>
+      </w:r>
+      <w:r>
+        <w:t xml:space="preserve"> потребуется 66666666.(6) отсчетов, </w:t>
+      </w:r>
+      <w:r>
+        <w:t xml:space="preserve">хотя в большинстве случаев такая </w:t>
+      </w:r>
+      <w:r>
+        <w:t>точность</w:t>
+      </w:r>
+      <w:r>
+        <w:t xml:space="preserve"> избыточна</w:t>
+      </w:r>
+      <w:r>
+        <w:t xml:space="preserve"> и позволяет решить широкий спектр задач начиная от точного отсчета времени, заканчивая помощью музыканту</w:t>
+      </w:r>
+      <w:r>
+        <w:t>.</w:t>
+      </w:r>
+    </w:p>
+    <w:p>
+      <w:r>
+        <w:t>В курсовой работе необходимо решить следующие задачи и проблемы:</w:t>
+      </w:r>
+    </w:p>
+    <w:p>
+      <w:pPr>
+        <w:pStyle w:val="ListParagraph"/>
+        <w:numPr>
+          <w:ilvl w:val="0"/>
+          <w:numId w:val="2"/>
+        </w:numPr>
+      </w:pPr>
+      <w:r>
+        <w:t>реализация изменения ритма на 1, 5, 10 ударов в минуту</w:t>
+      </w:r>
+      <w:r>
+        <w:t xml:space="preserve">. </w:t>
+      </w:r>
+    </w:p>
+    <w:p>
+      <w:pPr>
+        <w:pStyle w:val="ListParagraph"/>
+        <w:numPr>
+          <w:ilvl w:val="0"/>
+          <w:numId w:val="2"/>
+        </w:numPr>
+      </w:pPr>
+      <w:r>
+        <w:t xml:space="preserve">реализация </w:t>
+      </w:r>
+      <w:r>
+        <w:t xml:space="preserve">изменения ритма </w:t>
+      </w:r>
+      <w:r>
+        <w:t>по протоколу последовательной передачи данных</w:t>
+      </w:r>
+      <w:r>
+        <w:t xml:space="preserve">. </w:t>
+      </w:r>
+    </w:p>
+    <w:p>
+      <w:pPr>
+        <w:ind w:left="709" w:firstLine="0"/>
+      </w:pPr>
+    </w:p>
+    <w:p>
+      <w:pPr>
+        <w:ind w:left="709" w:firstLine="0"/>
+      </w:pPr>
+    </w:p>
+    <w:p>
+      <w:pPr>
+        <w:ind w:left="709" w:firstLine="0"/>
+      </w:pPr>
+    </w:p>
+    <w:p>
+      <w:pPr>
+        <w:ind w:left="709" w:firstLine="0"/>
+      </w:pPr>
+    </w:p>
+    <w:p>
+      <w:pPr>
+        <w:ind w:left="709" w:firstLine="0"/>
+      </w:pPr>
+    </w:p>
+    <w:p>
+      <w:pPr>
+        <w:ind w:left="709" w:firstLine="0"/>
+      </w:pPr>
+    </w:p>
+    <w:p>
+      <w:pPr>
+        <w:ind w:left="709" w:firstLine="0"/>
+      </w:pPr>
+    </w:p>
+    <w:p>
+      <w:pPr>
+        <w:ind w:left="709" w:firstLine="0"/>
+      </w:pPr>
+    </w:p>
+    <w:p>
+      <w:pPr>
+        <w:ind w:left="709" w:firstLine="0"/>
+      </w:pPr>
+    </w:p>
+    <w:p>
+      <w:pPr>
+        <w:ind w:left="709" w:firstLine="0"/>
+      </w:pPr>
+    </w:p>
+    <w:p>
+      <w:pPr>
+        <w:ind w:left="709" w:firstLine="0"/>
+      </w:pPr>
+    </w:p>
+    <w:p>
+      <w:pPr>
+        <w:ind w:left="709" w:firstLine="0"/>
+      </w:pPr>
+    </w:p>
+    <w:p>
+      <w:pPr>
+        <w:ind w:left="709" w:firstLine="0"/>
+      </w:pPr>
+    </w:p>
+    <w:p>
+      <w:pPr>
+        <w:ind w:left="709" w:firstLine="0"/>
+      </w:pPr>
+    </w:p>
+    <w:p>
+      <w:pPr>
+        <w:ind w:left="709" w:firstLine="0"/>
+      </w:pPr>
+    </w:p>
+    <w:p>
+      <w:pPr>
+        <w:pStyle w:val="Heading1"/>
+      </w:pPr>
+      <w:bookmarkStart w:id="3" w:name="_Toc161094746"/>
+      <w:r>
+        <w:lastRenderedPageBreak/>
+        <w:t>Глава 1. Обзор существующих решений</w:t>
+      </w:r>
+      <w:bookmarkEnd w:id="3"/>
+    </w:p>
+    <w:p>
+      <w:r>
+        <w:t>Метрономы по реализации можно разделить на три типа:</w:t>
+      </w:r>
+    </w:p>
+    <w:p>
+      <w:r>
+        <w:t>1. Механический метроном работает по принципу маятника. В действие метроном приводит пружина в корпусе, которая предварительно заводится. Настройка темпа осуществляется изменением высоты груза маятника. Обычно настройки темпа механического метронома варьируются от 40 до 208 ударов в минуту.</w:t>
+      </w:r>
+    </w:p>
+    <w:p>
+      <w:r>
+        <w:t>2. Электронные метрономы работают на основе электронных компонентов, таких как кварцевые кристаллы, микроконтроллеры и динамики.  Обычно настройки темпа электрического метронома варьируются от 30 до 280 ударов в минуту.</w:t>
+      </w:r>
+    </w:p>
+    <w:p>
+      <w:r>
+        <w:t>3. Программные метрономы реализуются на языках программирования, имеют больший диапазон ударов в минуту и простую реализацию размера такта.</w:t>
+      </w:r>
+    </w:p>
+    <w:p>
+      <w:r>
+        <w:t>Принцип работы программного метронома:</w:t>
+      </w:r>
+    </w:p>
+    <w:p>
+      <w:pPr>
+        <w:rPr>
+          <w:rFonts w:eastAsiaTheme="minorEastAsia"/>
+        </w:rPr>
+      </w:pPr>
+      <w:r>
+        <w:t>Примем минимально допустимым ритмом на частоте</w:t>
+      </w:r>
+      <w:r>
+        <w:t xml:space="preserve"> </w:t>
+      </w:r>
+      <m:oMath>
+        <m:r>
+          <w:rPr>
+            <w:rFonts w:ascii="Cambria Math" w:hAnsi="Cambria Math"/>
+            <w:lang w:val="en-US"/>
+          </w:rPr>
+          <m:t>f</m:t>
+        </m:r>
+        <m:r>
+          <w:rPr>
+            <w:rFonts w:ascii="Cambria Math" w:hAnsi="Cambria Math"/>
+          </w:rPr>
+          <m:t>=200</m:t>
+        </m:r>
+      </m:oMath>
+      <w:r>
+        <w:t xml:space="preserve"> МГц </w:t>
+      </w:r>
+      <m:oMath>
+        <m:r>
+          <w:rPr>
+            <w:rFonts w:ascii="Cambria Math" w:hAnsi="Cambria Math"/>
+            <w:lang w:val="en-US"/>
+          </w:rPr>
+          <m:t>b</m:t>
+        </m:r>
+        <m:r>
+          <w:rPr>
+            <w:rFonts w:ascii="Cambria Math" w:hAnsi="Cambria Math"/>
+          </w:rPr>
+          <m:t>=1</m:t>
+        </m:r>
+      </m:oMath>
+      <w:r>
+        <w:t xml:space="preserve"> удар в минуту. Тогда нам потребуется</w:t>
+      </w:r>
+      <w:r>
+        <w:t xml:space="preserve"> </w:t>
+      </w:r>
+      <m:oMath>
+        <m:sSub>
+          <m:sSubPr>
+            <m:ctrlPr>
+              <w:rPr>
+                <w:rFonts w:ascii="Cambria Math" w:hAnsi="Cambria Math"/>
+                <w:i/>
+              </w:rPr>
+            </m:ctrlPr>
+          </m:sSubPr>
+          <m:e>
+            <m:r>
+              <w:rPr>
+                <w:rFonts w:ascii="Cambria Math" w:hAnsi="Cambria Math"/>
+              </w:rPr>
+              <m:t>n</m:t>
+            </m:r>
+          </m:e>
+          <m:sub>
+            <m:r>
+              <w:rPr>
+                <w:rFonts w:ascii="Cambria Math" w:hAnsi="Cambria Math"/>
+                <w:lang w:val="en-US"/>
+              </w:rPr>
+              <m:t>max</m:t>
+            </m:r>
+          </m:sub>
+        </m:sSub>
+      </m:oMath>
+      <w:r>
+        <w:t xml:space="preserve"> </w:t>
+      </w:r>
+      <w:r>
+        <w:t>отсчетов на заданной частоте</w:t>
+      </w:r>
+      <w:r>
+        <w:t>, где</w:t>
+      </w:r>
+    </w:p>
+    <w:p>
+      <w:pPr>
+        <w:rPr>
+          <w:rFonts w:eastAsiaTheme="minorEastAsia"/>
+        </w:rPr>
+      </w:pPr>
+      <m:oMathPara>
+        <m:oMath>
+          <m:sSub>
+            <m:sSubPr>
+              <m:ctrlPr>
+                <w:rPr>
+                  <w:rFonts w:ascii="Cambria Math" w:hAnsi="Cambria Math"/>
+                  <w:i/>
+                </w:rPr>
+              </m:ctrlPr>
+            </m:sSubPr>
+            <m:e>
+              <m:r>
+                <w:rPr>
+                  <w:rFonts w:ascii="Cambria Math" w:hAnsi="Cambria Math"/>
+                </w:rPr>
+                <m:t>n</m:t>
+              </m:r>
+            </m:e>
+            <m:sub>
+              <m:r>
+                <w:rPr>
+                  <w:rFonts w:ascii="Cambria Math" w:hAnsi="Cambria Math"/>
+                  <w:lang w:val="en-US"/>
+                </w:rPr>
+                <m:t>max</m:t>
+              </m:r>
+            </m:sub>
+          </m:sSub>
+          <m:r>
+            <w:rPr>
+              <w:rFonts w:ascii="Cambria Math" w:hAnsi="Cambria Math"/>
+            </w:rPr>
+            <m:t>=</m:t>
+          </m:r>
+          <m:f>
+            <m:fPr>
+              <m:ctrlPr>
+                <w:rPr>
+                  <w:rFonts w:ascii="Cambria Math" w:hAnsi="Cambria Math"/>
+                  <w:i/>
+                </w:rPr>
+              </m:ctrlPr>
+            </m:fPr>
+            <m:num>
+              <m:r>
+                <w:rPr>
+                  <w:rFonts w:ascii="Cambria Math" w:hAnsi="Cambria Math"/>
+                </w:rPr>
+                <m:t>60</m:t>
+              </m:r>
+            </m:num>
+            <m:den>
+              <m:r>
+                <w:rPr>
+                  <w:rFonts w:ascii="Cambria Math" w:hAnsi="Cambria Math"/>
+                </w:rPr>
+                <m:t>b</m:t>
+              </m:r>
+            </m:den>
+          </m:f>
+          <m:r>
+            <w:rPr>
+              <w:rFonts w:ascii="Cambria Math" w:hAnsi="Cambria Math"/>
+            </w:rPr>
+            <m:t>∙</m:t>
+          </m:r>
+          <m:r>
+            <w:rPr>
+              <w:rFonts w:ascii="Cambria Math" w:eastAsiaTheme="minorEastAsia" w:hAnsi="Cambria Math"/>
+            </w:rPr>
+            <m:t>f</m:t>
+          </m:r>
+          <m:r>
+            <w:rPr>
+              <w:rFonts w:ascii="Cambria Math" w:eastAsiaTheme="minorEastAsia" w:hAnsi="Cambria Math"/>
+            </w:rPr>
+            <m:t>=</m:t>
+          </m:r>
+          <m:f>
+            <m:fPr>
+              <m:ctrlPr>
+                <w:rPr>
+                  <w:rFonts w:ascii="Cambria Math" w:hAnsi="Cambria Math"/>
+                  <w:i/>
+                </w:rPr>
+              </m:ctrlPr>
+            </m:fPr>
+            <m:num>
+              <m:r>
+                <w:rPr>
+                  <w:rFonts w:ascii="Cambria Math" w:hAnsi="Cambria Math"/>
+                </w:rPr>
+                <m:t>60</m:t>
+              </m:r>
+            </m:num>
+            <m:den>
+              <m:r>
+                <w:rPr>
+                  <w:rFonts w:ascii="Cambria Math" w:hAnsi="Cambria Math"/>
+                </w:rPr>
+                <m:t>1</m:t>
+              </m:r>
+            </m:den>
+          </m:f>
+          <m:r>
+            <w:rPr>
+              <w:rFonts w:ascii="Cambria Math" w:hAnsi="Cambria Math"/>
+            </w:rPr>
+            <m:t>∙</m:t>
+          </m:r>
+          <m:r>
+            <w:rPr>
+              <w:rFonts w:ascii="Cambria Math" w:hAnsi="Cambria Math"/>
+            </w:rPr>
+            <m:t>200</m:t>
+          </m:r>
+          <m:r>
+            <w:rPr>
+              <w:rFonts w:ascii="Cambria Math" w:hAnsi="Cambria Math"/>
+            </w:rPr>
+            <m:t>∙</m:t>
+          </m:r>
+          <m:sSup>
+            <m:sSupPr>
+              <m:ctrlPr>
+                <w:rPr>
+                  <w:rFonts w:ascii="Cambria Math" w:hAnsi="Cambria Math"/>
+                  <w:i/>
+                </w:rPr>
+              </m:ctrlPr>
+            </m:sSupPr>
+            <m:e>
+              <m:r>
+                <w:rPr>
+                  <w:rFonts w:ascii="Cambria Math" w:hAnsi="Cambria Math"/>
+                </w:rPr>
+                <m:t>10</m:t>
+              </m:r>
+            </m:e>
+            <m:sup>
+              <m:r>
+                <w:rPr>
+                  <w:rFonts w:ascii="Cambria Math" w:hAnsi="Cambria Math"/>
+                </w:rPr>
+                <m:t>6</m:t>
+              </m:r>
+            </m:sup>
+          </m:sSup>
+          <m:r>
+            <w:rPr>
+              <w:rFonts w:ascii="Cambria Math" w:eastAsiaTheme="minorEastAsia" w:hAnsi="Cambria Math"/>
+            </w:rPr>
+            <m:t>=12∙</m:t>
+          </m:r>
+          <m:sSup>
+            <m:sSupPr>
+              <m:ctrlPr>
+                <w:rPr>
+                  <w:rFonts w:ascii="Cambria Math" w:hAnsi="Cambria Math"/>
+                  <w:i/>
+                </w:rPr>
+              </m:ctrlPr>
+            </m:sSupPr>
+            <m:e>
+              <m:r>
+                <w:rPr>
+                  <w:rFonts w:ascii="Cambria Math" w:hAnsi="Cambria Math"/>
+                </w:rPr>
+                <m:t>10</m:t>
+              </m:r>
+            </m:e>
+            <m:sup>
+              <m:r>
+                <w:rPr>
+                  <w:rFonts w:ascii="Cambria Math" w:hAnsi="Cambria Math"/>
+                </w:rPr>
+                <m:t>9</m:t>
+              </m:r>
+            </m:sup>
+          </m:sSup>
+        </m:oMath>
+      </m:oMathPara>
+    </w:p>
+    <w:p>
+      <w:r>
+        <w:rPr>
+          <w:rFonts w:eastAsiaTheme="minorEastAsia"/>
+        </w:rPr>
+        <w:t xml:space="preserve">В данном случае для хранения </w:t>
+      </w:r>
+      <m:oMath>
+        <m:sSub>
+          <m:sSubPr>
+            <m:ctrlPr>
+              <w:rPr>
+                <w:rFonts w:ascii="Cambria Math" w:hAnsi="Cambria Math"/>
+                <w:i/>
+              </w:rPr>
+            </m:ctrlPr>
+          </m:sSubPr>
+          <m:e>
+            <m:r>
+              <w:rPr>
+                <w:rFonts w:ascii="Cambria Math" w:hAnsi="Cambria Math"/>
+              </w:rPr>
+              <m:t>n</m:t>
+            </m:r>
+          </m:e>
+          <m:sub>
+            <m:r>
+              <w:rPr>
+                <w:rFonts w:ascii="Cambria Math" w:hAnsi="Cambria Math"/>
+                <w:lang w:val="en-US"/>
+              </w:rPr>
+              <m:t>max</m:t>
+            </m:r>
+          </m:sub>
+        </m:sSub>
+      </m:oMath>
+      <w:r>
+        <w:rPr>
+          <w:rFonts w:eastAsiaTheme="minorEastAsia"/>
+        </w:rPr>
+        <w:t xml:space="preserve"> понадобится 34-битный регистр.</w:t>
+      </w:r>
+    </w:p>
+    <w:p>
+      <w:pPr>
+        <w:rPr>
+          <w:rFonts w:eastAsiaTheme="minorEastAsia"/>
+        </w:rPr>
+      </w:pPr>
+      <w:r>
+        <w:t>Для нахождения</w:t>
+      </w:r>
+      <w:r>
+        <w:t xml:space="preserve"> </w:t>
+      </w:r>
+      <w:r>
+        <w:t>нужного</w:t>
+      </w:r>
+      <w:r>
+        <w:t xml:space="preserve"> </w:t>
+      </w:r>
+      <m:oMath>
+        <m:r>
+          <w:rPr>
+            <w:rFonts w:ascii="Cambria Math" w:hAnsi="Cambria Math"/>
+          </w:rPr>
+          <m:t>n</m:t>
+        </m:r>
+      </m:oMath>
+      <w:r>
+        <w:rPr>
+          <w:rFonts w:eastAsiaTheme="minorEastAsia"/>
+        </w:rPr>
+        <w:t xml:space="preserve"> </w:t>
+      </w:r>
+      <w:r>
+        <w:rPr>
+          <w:rFonts w:eastAsiaTheme="minorEastAsia"/>
+        </w:rPr>
+        <w:t xml:space="preserve">при любом </w:t>
+      </w:r>
+      <m:oMath>
+        <m:r>
+          <w:rPr>
+            <w:rFonts w:ascii="Cambria Math" w:hAnsi="Cambria Math"/>
+            <w:lang w:val="en-US"/>
+          </w:rPr>
+          <m:t>b</m:t>
+        </m:r>
+        <m:r>
+          <w:rPr>
+            <w:rFonts w:ascii="Cambria Math" w:hAnsi="Cambria Math"/>
+          </w:rPr>
+          <m:t>≥</m:t>
+        </m:r>
+        <m:r>
+          <w:rPr>
+            <w:rFonts w:ascii="Cambria Math" w:hAnsi="Cambria Math"/>
+          </w:rPr>
+          <m:t>1</m:t>
+        </m:r>
+      </m:oMath>
+      <w:r>
+        <w:rPr>
+          <w:rFonts w:eastAsiaTheme="minorEastAsia"/>
+        </w:rPr>
+        <w:t xml:space="preserve"> </w:t>
+      </w:r>
+      <w:r>
+        <w:rPr>
+          <w:rFonts w:eastAsiaTheme="minorEastAsia"/>
+        </w:rPr>
+        <w:t xml:space="preserve">требуется поделить </w:t>
+      </w:r>
+      <m:oMath>
+        <m:sSub>
+          <m:sSubPr>
+            <m:ctrlPr>
+              <w:rPr>
+                <w:rFonts w:ascii="Cambria Math" w:hAnsi="Cambria Math"/>
+                <w:i/>
+              </w:rPr>
+            </m:ctrlPr>
+          </m:sSubPr>
+          <m:e>
+            <m:r>
+              <w:rPr>
+                <w:rFonts w:ascii="Cambria Math" w:hAnsi="Cambria Math"/>
+              </w:rPr>
+              <m:t>n</m:t>
+            </m:r>
+          </m:e>
+          <m:sub>
+            <m:r>
+              <w:rPr>
+                <w:rFonts w:ascii="Cambria Math" w:hAnsi="Cambria Math"/>
+                <w:lang w:val="en-US"/>
+              </w:rPr>
+              <m:t>max</m:t>
+            </m:r>
+          </m:sub>
+        </m:sSub>
+      </m:oMath>
+      <w:r>
+        <w:rPr>
+          <w:rFonts w:eastAsiaTheme="minorEastAsia"/>
+        </w:rPr>
+        <w:t xml:space="preserve"> на </w:t>
+      </w:r>
+      <m:oMath>
+        <m:r>
+          <w:rPr>
+            <w:rFonts w:ascii="Cambria Math" w:hAnsi="Cambria Math"/>
+            <w:lang w:val="en-US"/>
+          </w:rPr>
+          <m:t>b</m:t>
+        </m:r>
+      </m:oMath>
+    </w:p>
+    <w:p>
+      <w:pPr>
+        <w:rPr>
+          <w:rFonts w:eastAsiaTheme="minorEastAsia"/>
+          <w:lang w:val="en-US"/>
+        </w:rPr>
+      </w:pPr>
+      <w:r>
+        <w:rPr>
+          <w:rFonts w:eastAsiaTheme="minorEastAsia"/>
+        </w:rPr>
+        <w:t xml:space="preserve">Например, для </w:t>
+      </w:r>
+      <m:oMath>
+        <m:r>
+          <w:rPr>
+            <w:rFonts w:ascii="Cambria Math" w:hAnsi="Cambria Math"/>
+            <w:lang w:val="en-US"/>
+          </w:rPr>
+          <m:t>b</m:t>
+        </m:r>
+        <m:r>
+          <w:rPr>
+            <w:rFonts w:ascii="Cambria Math" w:hAnsi="Cambria Math"/>
+          </w:rPr>
+          <m:t>=</m:t>
+        </m:r>
+        <m:r>
+          <w:rPr>
+            <w:rFonts w:ascii="Cambria Math" w:hAnsi="Cambria Math"/>
+          </w:rPr>
+          <m:t>57</m:t>
+        </m:r>
+      </m:oMath>
+    </w:p>
+    <w:p>
+      <w:pPr>
+        <w:rPr>
+          <w:i/>
+          <w:lang w:val="en-US"/>
+        </w:rPr>
+      </w:pPr>
+      <m:oMathPara>
+        <m:oMath>
+          <m:r>
+            <w:rPr>
+              <w:rFonts w:ascii="Cambria Math" w:hAnsi="Cambria Math"/>
+            </w:rPr>
+            <m:t>n</m:t>
+          </m:r>
+          <m:r>
+            <w:rPr>
+              <w:rFonts w:ascii="Cambria Math" w:hAnsi="Cambria Math"/>
+            </w:rPr>
+            <m:t>=</m:t>
+          </m:r>
+          <m:f>
+            <m:fPr>
+              <m:ctrlPr>
+                <w:rPr>
+                  <w:rFonts w:ascii="Cambria Math" w:hAnsi="Cambria Math"/>
+                  <w:i/>
+                </w:rPr>
+              </m:ctrlPr>
+            </m:fPr>
+            <m:num>
+              <m:sSub>
+                <m:sSubPr>
+                  <m:ctrlPr>
+                    <w:rPr>
+                      <w:rFonts w:ascii="Cambria Math" w:hAnsi="Cambria Math"/>
+                      <w:i/>
+                    </w:rPr>
+                  </m:ctrlPr>
+                </m:sSubPr>
+                <m:e>
+                  <m:r>
+                    <w:rPr>
+                      <w:rFonts w:ascii="Cambria Math" w:hAnsi="Cambria Math"/>
+                    </w:rPr>
+                    <m:t>n</m:t>
+                  </m:r>
+                </m:e>
+                <m:sub>
+                  <m:r>
+                    <w:rPr>
+                      <w:rFonts w:ascii="Cambria Math" w:hAnsi="Cambria Math"/>
+                      <w:lang w:val="en-US"/>
+                    </w:rPr>
+                    <m:t>max</m:t>
+                  </m:r>
+                </m:sub>
+              </m:sSub>
+            </m:num>
+            <m:den>
+              <m:r>
+                <w:rPr>
+                  <w:rFonts w:ascii="Cambria Math" w:hAnsi="Cambria Math"/>
+                  <w:lang w:val="en-US"/>
+                </w:rPr>
+                <m:t>b</m:t>
+              </m:r>
+            </m:den>
+          </m:f>
+          <m:r>
+            <w:rPr>
+              <w:rFonts w:ascii="Cambria Math" w:hAnsi="Cambria Math"/>
+            </w:rPr>
+            <m:t>=</m:t>
+          </m:r>
+          <m:f>
+            <m:fPr>
+              <m:ctrlPr>
+                <w:rPr>
+                  <w:rFonts w:ascii="Cambria Math" w:hAnsi="Cambria Math"/>
+                  <w:i/>
+                </w:rPr>
+              </m:ctrlPr>
+            </m:fPr>
+            <m:num>
+              <m:r>
+                <w:rPr>
+                  <w:rFonts w:ascii="Cambria Math" w:eastAsiaTheme="minorEastAsia" w:hAnsi="Cambria Math"/>
+                </w:rPr>
+                <m:t>12∙</m:t>
+              </m:r>
+              <m:sSup>
+                <m:sSupPr>
+                  <m:ctrlPr>
+                    <w:rPr>
+                      <w:rFonts w:ascii="Cambria Math" w:hAnsi="Cambria Math"/>
+                      <w:i/>
+                    </w:rPr>
+                  </m:ctrlPr>
+                </m:sSupPr>
+                <m:e>
+                  <m:r>
+                    <w:rPr>
+                      <w:rFonts w:ascii="Cambria Math" w:hAnsi="Cambria Math"/>
+                    </w:rPr>
+                    <m:t>10</m:t>
+                  </m:r>
+                </m:e>
+                <m:sup>
+                  <m:r>
+                    <w:rPr>
+                      <w:rFonts w:ascii="Cambria Math" w:hAnsi="Cambria Math"/>
+                    </w:rPr>
+                    <m:t>9</m:t>
+                  </m:r>
+                </m:sup>
+              </m:sSup>
+            </m:num>
+            <m:den>
+              <m:r>
+                <w:rPr>
+                  <w:rFonts w:ascii="Cambria Math" w:hAnsi="Cambria Math"/>
+                </w:rPr>
+                <m:t>57</m:t>
+              </m:r>
+            </m:den>
+          </m:f>
+          <m:r>
+            <w:rPr>
+              <w:rFonts w:ascii="Cambria Math" w:hAnsi="Cambria Math"/>
+            </w:rPr>
+            <m:t>=210526315</m:t>
+          </m:r>
+          <m:f>
+            <m:fPr>
+              <m:ctrlPr>
+                <w:rPr>
+                  <w:rFonts w:ascii="Cambria Math" w:hAnsi="Cambria Math"/>
+                  <w:i/>
+                </w:rPr>
+              </m:ctrlPr>
+            </m:fPr>
+            <m:num>
+              <m:r>
+                <w:rPr>
+                  <w:rFonts w:ascii="Cambria Math" w:hAnsi="Cambria Math"/>
+                </w:rPr>
+                <m:t>15</m:t>
+              </m:r>
+            </m:num>
+            <m:den>
+              <m:r>
+                <w:rPr>
+                  <w:rFonts w:ascii="Cambria Math" w:hAnsi="Cambria Math"/>
+                </w:rPr>
+                <m:t>19</m:t>
+              </m:r>
+            </m:den>
+          </m:f>
+        </m:oMath>
+      </m:oMathPara>
+    </w:p>
+    <w:p>
+      <w:r>
+        <w:t xml:space="preserve">Т. к. </w:t>
+      </w:r>
+      <w:r>
+        <w:t xml:space="preserve">в </w:t>
+      </w:r>
+      <w:r>
+        <w:t xml:space="preserve">ПЛИС </w:t>
+      </w:r>
+      <w:r>
+        <w:t>мож</w:t>
+      </w:r>
+      <w:r>
+        <w:t>но</w:t>
+      </w:r>
+      <w:r>
+        <w:t xml:space="preserve"> хранить как целые числа, так и числа с плавающей точкой выбор метода хранения зависит от </w:t>
+      </w:r>
+      <w:r>
+        <w:t>поставленной задачи</w:t>
+      </w:r>
+      <w:r>
+        <w:t>. Для оптимизации занимаемого места и производительности и учитывая небольшую потерю точности на частоте 200 МГц (5 нс) будем производить целочисленное деление</w:t>
+      </w:r>
+      <w:r>
+        <w:t>:</w:t>
+      </w:r>
+      <w:r>
+        <w:t xml:space="preserve">  </w:t>
+      </w:r>
+    </w:p>
+    <w:p>
+      <w:pPr>
+        <w:rPr>
+          <w:i/>
+          <w:lang w:val="en-US"/>
+        </w:rPr>
+      </w:pPr>
+      <m:oMathPara>
+        <m:oMath>
+          <m:r>
+            <w:rPr>
+              <w:rFonts w:ascii="Cambria Math" w:hAnsi="Cambria Math"/>
+            </w:rPr>
+            <m:t>n</m:t>
+          </m:r>
+          <m:r>
+            <w:rPr>
+              <w:rFonts w:ascii="Cambria Math" w:hAnsi="Cambria Math"/>
+            </w:rPr>
+            <m:t>=</m:t>
+          </m:r>
+          <m:f>
+            <m:fPr>
+              <m:ctrlPr>
+                <w:rPr>
+                  <w:rFonts w:ascii="Cambria Math" w:hAnsi="Cambria Math"/>
+                  <w:i/>
+                </w:rPr>
+              </m:ctrlPr>
+            </m:fPr>
+            <m:num>
+              <m:sSub>
+                <m:sSubPr>
+                  <m:ctrlPr>
+                    <w:rPr>
+                      <w:rFonts w:ascii="Cambria Math" w:hAnsi="Cambria Math"/>
+                      <w:i/>
+                    </w:rPr>
+                  </m:ctrlPr>
+                </m:sSubPr>
+                <m:e>
+                  <m:r>
+                    <w:rPr>
+                      <w:rFonts w:ascii="Cambria Math" w:hAnsi="Cambria Math"/>
+                    </w:rPr>
+                    <m:t>n</m:t>
+                  </m:r>
+                </m:e>
+                <m:sub>
+                  <m:r>
+                    <w:rPr>
+                      <w:rFonts w:ascii="Cambria Math" w:hAnsi="Cambria Math"/>
+                      <w:lang w:val="en-US"/>
+                    </w:rPr>
+                    <m:t>max</m:t>
+                  </m:r>
+                </m:sub>
+              </m:sSub>
+            </m:num>
+            <m:den>
+              <m:r>
+                <w:rPr>
+                  <w:rFonts w:ascii="Cambria Math" w:hAnsi="Cambria Math"/>
+                  <w:lang w:val="en-US"/>
+                </w:rPr>
+                <m:t>b</m:t>
+              </m:r>
+            </m:den>
+          </m:f>
+          <m:r>
+            <w:rPr>
+              <w:rFonts w:ascii="Cambria Math" w:hAnsi="Cambria Math"/>
+            </w:rPr>
+            <m:t>=</m:t>
+          </m:r>
+          <m:f>
+            <m:fPr>
+              <m:ctrlPr>
+                <w:rPr>
+                  <w:rFonts w:ascii="Cambria Math" w:hAnsi="Cambria Math"/>
+                  <w:i/>
+                </w:rPr>
+              </m:ctrlPr>
+            </m:fPr>
+            <m:num>
+              <m:r>
+                <w:rPr>
+                  <w:rFonts w:ascii="Cambria Math" w:eastAsiaTheme="minorEastAsia" w:hAnsi="Cambria Math"/>
+                </w:rPr>
+                <m:t>12∙</m:t>
+              </m:r>
+              <m:sSup>
+                <m:sSupPr>
+                  <m:ctrlPr>
+                    <w:rPr>
+                      <w:rFonts w:ascii="Cambria Math" w:hAnsi="Cambria Math"/>
+                      <w:i/>
+                    </w:rPr>
+                  </m:ctrlPr>
+                </m:sSupPr>
+                <m:e>
+                  <m:r>
+                    <w:rPr>
+                      <w:rFonts w:ascii="Cambria Math" w:hAnsi="Cambria Math"/>
+                    </w:rPr>
+                    <m:t>10</m:t>
+                  </m:r>
+                </m:e>
+                <m:sup>
+                  <m:r>
+                    <w:rPr>
+                      <w:rFonts w:ascii="Cambria Math" w:hAnsi="Cambria Math"/>
+                    </w:rPr>
+                    <m:t>9</m:t>
+                  </m:r>
+                </m:sup>
+              </m:sSup>
+            </m:num>
+            <m:den>
+              <m:r>
+                <w:rPr>
+                  <w:rFonts w:ascii="Cambria Math" w:hAnsi="Cambria Math"/>
+                </w:rPr>
+                <m:t>57</m:t>
+              </m:r>
+            </m:den>
+          </m:f>
+          <m:r>
+            <w:rPr>
+              <w:rFonts w:ascii="Cambria Math" w:hAnsi="Cambria Math"/>
+            </w:rPr>
+            <m:t>≈</m:t>
+          </m:r>
+          <m:r>
+            <w:rPr>
+              <w:rFonts w:ascii="Cambria Math" w:hAnsi="Cambria Math"/>
+            </w:rPr>
+            <m:t>210526315</m:t>
+          </m:r>
+        </m:oMath>
+      </m:oMathPara>
+    </w:p>
+    <w:p>
+      <w:r>
+        <w:t xml:space="preserve">Когда </w:t>
+      </w:r>
+      <w:r>
+        <w:rPr>
+          <w:rFonts w:eastAsiaTheme="minorEastAsia"/>
+        </w:rPr>
+        <w:t xml:space="preserve">34-битный </w:t>
+      </w:r>
+      <w:r>
+        <w:t xml:space="preserve">счетчик достигает установленного значения </w:t>
+      </w:r>
+      <m:oMath>
+        <m:r>
+          <w:rPr>
+            <w:rFonts w:ascii="Cambria Math" w:hAnsi="Cambria Math"/>
+          </w:rPr>
+          <m:t>n</m:t>
+        </m:r>
+      </m:oMath>
+      <w:r>
+        <w:rPr>
+          <w:rFonts w:eastAsiaTheme="minorEastAsia"/>
+        </w:rPr>
+        <w:t xml:space="preserve">, можно </w:t>
+      </w:r>
+      <w:r>
+        <w:rPr>
+          <w:rFonts w:eastAsiaTheme="minorEastAsia"/>
+        </w:rPr>
+        <w:t>говорить</w:t>
+      </w:r>
+      <w:r>
+        <w:rPr>
+          <w:rFonts w:eastAsiaTheme="minorEastAsia"/>
+        </w:rPr>
+        <w:t xml:space="preserve"> о том, что произошел "удар".</w:t>
+      </w:r>
+    </w:p>
+    <w:p/>
+    <w:p/>
+    <w:p/>
+    <w:p/>
+    <w:p/>
+    <w:p>
+      <w:pPr>
+        <w:pStyle w:val="Heading1"/>
+      </w:pPr>
+      <w:bookmarkStart w:id="4" w:name="_Toc161094747"/>
+      <w:r>
+        <w:lastRenderedPageBreak/>
+        <w:t>Глава 2. Функциональная и принципиальная электрическая схемы устройства</w:t>
+      </w:r>
+      <w:bookmarkEnd w:id="4"/>
+    </w:p>
+    <w:p>
+      <w:r>
+        <w:t xml:space="preserve">По протоколу </w:t>
+      </w:r>
+      <w:r>
+        <w:rPr>
+          <w:lang w:val="en-US"/>
+        </w:rPr>
+        <w:t>UART</w:t>
+      </w:r>
+      <w:r>
+        <w:t xml:space="preserve"> с компьютера передается управляющая команда для </w:t>
+      </w:r>
+      <w:r>
+        <w:t xml:space="preserve">динамического </w:t>
+      </w:r>
+      <w:r>
+        <w:t xml:space="preserve">изменения </w:t>
+      </w:r>
+      <w:r>
+        <w:t>количества ударов в минуту</w:t>
+      </w:r>
+      <w:r>
+        <w:t>, а с кнопок ПЛИС для фиксированного</w:t>
+      </w:r>
+      <w:r>
+        <w:t xml:space="preserve">. </w:t>
+      </w:r>
+      <w:r>
+        <w:t xml:space="preserve"> </w:t>
+      </w:r>
+      <w:r>
+        <w:t xml:space="preserve">Модуль </w:t>
+      </w:r>
+      <w:r>
+        <w:rPr>
+          <w:lang w:val="en-US"/>
+        </w:rPr>
+        <w:t>Debouncer</w:t>
+      </w:r>
+      <w:r>
+        <w:t xml:space="preserve"> </w:t>
+      </w:r>
+      <w:r>
+        <w:t xml:space="preserve">исключает дребезг контактов. </w:t>
+      </w:r>
+      <w:r>
+        <w:t xml:space="preserve">Модуль </w:t>
+      </w:r>
+      <w:r>
+        <w:rPr>
+          <w:lang w:val="en-US"/>
+        </w:rPr>
+        <w:t>Uart</w:t>
+      </w:r>
+      <w:r>
+        <w:rPr>
+          <w:lang w:val="en-US"/>
+        </w:rPr>
+        <w:t>Bpm</w:t>
+      </w:r>
+      <w:r>
+        <w:t xml:space="preserve"> декодирует входное сообщение и формирует управляющи</w:t>
+      </w:r>
+      <w:r>
+        <w:t>й</w:t>
+      </w:r>
+      <w:r>
+        <w:t xml:space="preserve"> сигнал </w:t>
+      </w:r>
+      <w:r>
+        <w:rPr>
+          <w:lang w:val="en-US"/>
+        </w:rPr>
+        <w:t>uart</w:t>
+      </w:r>
+      <w:r>
+        <w:t>_</w:t>
+      </w:r>
+      <w:r>
+        <w:rPr>
+          <w:lang w:val="en-US"/>
+        </w:rPr>
+        <w:t>bpm</w:t>
+      </w:r>
+      <w:r>
+        <w:t xml:space="preserve"> (</w:t>
+      </w:r>
+      <w:r>
+        <w:t>количеств</w:t>
+      </w:r>
+      <w:r>
+        <w:t>о</w:t>
+      </w:r>
+      <w:r>
+        <w:t xml:space="preserve"> ударов в минуту</w:t>
+      </w:r>
+      <w:r>
+        <w:t xml:space="preserve">). </w:t>
+      </w:r>
+      <w:r>
+        <w:t xml:space="preserve">Модуль </w:t>
+      </w:r>
+      <w:r>
+        <w:rPr>
+          <w:lang w:val="en-US"/>
+        </w:rPr>
+        <w:t>Metronome</w:t>
+      </w:r>
+      <w:r>
+        <w:t xml:space="preserve"> формирует на выходе сигнал</w:t>
+      </w:r>
+      <w:r>
+        <w:t xml:space="preserve"> </w:t>
+      </w:r>
+      <w:r>
+        <w:rPr>
+          <w:lang w:val="en-US"/>
+        </w:rPr>
+        <w:t>trigger</w:t>
+      </w:r>
+      <w:r>
+        <w:t xml:space="preserve">, </w:t>
+      </w:r>
+      <w:r>
+        <w:t xml:space="preserve">являющийся "ударом" и </w:t>
+      </w:r>
+      <w:r>
+        <w:rPr>
+          <w:lang w:val="en-US"/>
+        </w:rPr>
+        <w:t>bpm</w:t>
+      </w:r>
+      <w:r>
+        <w:t>_</w:t>
+      </w:r>
+      <w:r>
+        <w:rPr>
+          <w:lang w:val="en-US"/>
+        </w:rPr>
+        <w:t>count</w:t>
+      </w:r>
+      <w:r>
+        <w:t xml:space="preserve"> (установленное </w:t>
+      </w:r>
+      <w:r>
+        <w:t>количество ударов в минуту</w:t>
+      </w:r>
+      <w:r>
+        <w:t>)</w:t>
+      </w:r>
+      <w:r>
+        <w:t xml:space="preserve"> в зависимости от входных параметров</w:t>
+      </w:r>
+      <w:r>
+        <w:t xml:space="preserve">, которые используются модулем </w:t>
+      </w:r>
+      <w:r>
+        <w:rPr>
+          <w:lang w:val="en-US"/>
+        </w:rPr>
+        <w:t>Display</w:t>
+      </w:r>
+      <w:r>
+        <w:t xml:space="preserve"> </w:t>
+      </w:r>
+      <w:r>
+        <w:t>для отображения текущего ритма и индикации ударов на ССИ и светодиодах соответственно</w:t>
+      </w:r>
+      <w:r>
+        <w:t>.</w:t>
+      </w:r>
+    </w:p>
+    <w:p>
+      <w:pPr>
+        <w:pStyle w:val="a"/>
       </w:pPr>
       <w:r>
         <w:rPr>
           <w:noProof/>
         </w:rPr>
         <w:drawing>
-          <wp:inline distT="0" distB="0" distL="0" distR="0" wp14:anchorId="58F17A03" wp14:editId="09E9C907">
-            <wp:extent cx="5760085" cy="1843405"/>
-            <wp:effectExtent l="0" t="0" r="0" b="4445"/>
-            <wp:docPr id="1" name="Picture 1"/>
+          <wp:inline distT="0" distB="0" distL="0" distR="0" wp14:anchorId="4D93B8BA" wp14:editId="72F1A09D">
+            <wp:extent cx="5760085" cy="3395345"/>
+            <wp:effectExtent l="0" t="0" r="0" b="0"/>
+            <wp:docPr id="6" name="Picture 6"/>
             <wp:cNvGraphicFramePr>
               <a:graphicFrameLocks xmlns:a="http://schemas.openxmlformats.org/drawingml/2006/main" noChangeAspect="1"/>
             </wp:cNvGraphicFramePr>
@@ -1784,13 +2772,13 @@
               <a:graphicData uri="http://schemas.openxmlformats.org/drawingml/2006/picture">
                 <pic:pic xmlns:pic="http://schemas.openxmlformats.org/drawingml/2006/picture">
                   <pic:nvPicPr>
-                    <pic:cNvPr id="0" name="Picture 1"/>
+                    <pic:cNvPr id="0" name="Picture 5"/>
                     <pic:cNvPicPr>
                       <a:picLocks noChangeAspect="1" noChangeArrowheads="1"/>
                     </pic:cNvPicPr>
                   </pic:nvPicPr>
                   <pic:blipFill>
-                    <a:blip r:embed="rId9">
+                    <a:blip r:embed="rId9" cstate="print">
                       <a:extLst>
                         <a:ext uri="{28A0092B-C50C-407E-A947-70E740481C1C}">
                           <a14:useLocalDpi xmlns:a14="http://schemas.microsoft.com/office/drawing/2010/main" val="0"/>
@@ -1805,7 +2793,7 @@
                   <pic:spPr bwMode="auto">
                     <a:xfrm>
                       <a:off x="0" y="0"/>
-                      <a:ext cx="5760085" cy="1843405"/>
+                      <a:ext cx="5760085" cy="3395345"/>
                     </a:xfrm>
                     <a:prstGeom prst="rect">
                       <a:avLst/>
@@ -1824,46 +2812,28 @@
     </w:p>
     <w:p>
       <w:pPr>
-        <w:ind w:left="709" w:firstLine="0"/>
-      </w:pPr>
-    </w:p>
-    <w:p>
-      <w:pPr>
-        <w:ind w:left="709" w:firstLine="0"/>
-      </w:pPr>
-    </w:p>
-    <w:p>
-      <w:pPr>
-        <w:pStyle w:val="Heading1"/>
-      </w:pPr>
-      <w:bookmarkStart w:id="3" w:name="_Toc160655104"/>
-      <w:r>
-        <w:t>Глава 1. Обзор существующих решений</w:t>
-      </w:r>
-      <w:bookmarkEnd w:id="3"/>
+        <w:pStyle w:val="a1"/>
+        <w:jc w:val="center"/>
+      </w:pPr>
+      <w:r>
+        <w:t>Рис. 1 – Функциональная схема устройства</w:t>
+      </w:r>
     </w:p>
     <w:p/>
-    <w:p>
-      <w:pPr>
-        <w:pStyle w:val="Heading1"/>
-      </w:pPr>
-      <w:bookmarkStart w:id="4" w:name="_Toc160655105"/>
-      <w:r>
-        <w:t>Глава 2. Функциональная и принципиальная электрическая схемы устройства</w:t>
-      </w:r>
-      <w:bookmarkEnd w:id="4"/>
-    </w:p>
+    <w:p/>
+    <w:p/>
+    <w:p/>
+    <w:p/>
+    <w:p/>
+    <w:p/>
+    <w:p/>
+    <w:p/>
     <w:p/>
     <w:p>
       <w:pPr>
-        <w:pStyle w:val="a1"/>
-        <w:jc w:val="center"/>
-      </w:pPr>
-      <w:r>
-        <w:t>Рис. 1 – Функциональная схема устройства</w:t>
-      </w:r>
+        <w:pStyle w:val="a"/>
+      </w:pPr>
     </w:p>
-    <w:p/>
     <w:p>
       <w:pPr>
         <w:pStyle w:val="a1"/>
@@ -1885,11 +2855,28 @@
     <w:p/>
     <w:p/>
     <w:p/>
+    <w:p/>
+    <w:p/>
+    <w:p/>
+    <w:p/>
+    <w:p/>
+    <w:p/>
+    <w:p/>
+    <w:p/>
+    <w:p/>
+    <w:p/>
+    <w:p/>
+    <w:p/>
+    <w:p/>
+    <w:p/>
+    <w:p/>
+    <w:p/>
+    <w:p/>
     <w:p>
       <w:pPr>
         <w:pStyle w:val="Heading1"/>
       </w:pPr>
-      <w:bookmarkStart w:id="5" w:name="_Toc160655106"/>
+      <w:bookmarkStart w:id="5" w:name="_Toc161094748"/>
       <w:r>
         <w:lastRenderedPageBreak/>
         <w:t>Глава 3. Алгоритм работы ПЛИС и описание основных узлов устройства</w:t>
@@ -1897,80 +2884,25 @@
       <w:bookmarkEnd w:id="5"/>
     </w:p>
     <w:p>
-      <w:r>
-        <w:t>Частота работы 20</w:t>
-      </w:r>
-      <w:r>
-        <w:t>0</w:t>
-      </w:r>
-      <w:r>
-        <w:t xml:space="preserve"> МГц</w:t>
-      </w:r>
-    </w:p>
-    <w:p/>
-    <w:p>
-      <w:r>
-        <w:t xml:space="preserve">Изменение ритма: </w:t>
-      </w:r>
-    </w:p>
-    <w:p>
       <w:pPr>
         <w:pStyle w:val="ListParagraph"/>
         <w:numPr>
           <w:ilvl w:val="0"/>
-          <w:numId w:val="21"/>
+          <w:numId w:val="9"/>
         </w:numPr>
       </w:pPr>
-      <w:r>
-        <w:t>Кнопка +</w:t>
-      </w:r>
-    </w:p>
-    <w:p>
-      <w:pPr>
-        <w:pStyle w:val="ListParagraph"/>
-        <w:numPr>
-          <w:ilvl w:val="0"/>
-          <w:numId w:val="21"/>
-        </w:numPr>
-      </w:pPr>
-      <w:r>
-        <w:t>Кнопка –</w:t>
-      </w:r>
-    </w:p>
-    <w:p>
-      <w:pPr>
-        <w:pStyle w:val="ListParagraph"/>
-        <w:numPr>
-          <w:ilvl w:val="0"/>
-          <w:numId w:val="21"/>
-        </w:numPr>
-      </w:pPr>
-      <w:r>
-        <w:t>Кнопка удержания для периодического увеличения на 5</w:t>
-      </w:r>
-    </w:p>
-    <w:p>
-      <w:pPr>
-        <w:pStyle w:val="ListParagraph"/>
-        <w:numPr>
-          <w:ilvl w:val="0"/>
-          <w:numId w:val="21"/>
-        </w:numPr>
-      </w:pPr>
-      <w:r>
-        <w:t>Кнопка удержания для периодического уменьшения на 5</w:t>
-      </w:r>
-    </w:p>
-    <w:p>
-      <w:pPr>
-        <w:pStyle w:val="ListParagraph"/>
-        <w:numPr>
-          <w:ilvl w:val="0"/>
-          <w:numId w:val="21"/>
-        </w:numPr>
-      </w:pPr>
-      <w:r>
-        <w:t xml:space="preserve">Задание частоты работы метронома по протоколу </w:t>
+      <w:commentRangeStart w:id="6"/>
+      <w:r>
+        <w:t xml:space="preserve">Модуль </w:t>
+      </w:r>
+      <w:r>
+        <w:rPr>
+          <w:lang w:val="en-US"/>
+        </w:rPr>
+        <w:t>UartRx</w:t>
+      </w:r>
+      <w:r>
+        <w:t xml:space="preserve">, предназначен для приема данных по протоколу </w:t>
       </w:r>
       <w:r>
         <w:rPr>
@@ -1978,133 +2910,1468 @@
         </w:rPr>
         <w:t>UART</w:t>
       </w:r>
-    </w:p>
-    <w:p>
-      <w:pPr>
-        <w:ind w:left="709" w:firstLine="0"/>
-      </w:pPr>
-      <w:r>
-        <w:t>Модули:</w:t>
-      </w:r>
-    </w:p>
-    <w:p>
-      <w:pPr>
-        <w:pStyle w:val="ListParagraph"/>
-        <w:numPr>
-          <w:ilvl w:val="0"/>
-          <w:numId w:val="22"/>
-        </w:numPr>
-      </w:pPr>
-      <w:r>
-        <w:t>Модуль обработки пользовательского ввода</w:t>
-      </w:r>
-    </w:p>
-    <w:p>
-      <w:pPr>
-        <w:pStyle w:val="ListParagraph"/>
-        <w:numPr>
-          <w:ilvl w:val="1"/>
-          <w:numId w:val="23"/>
-        </w:numPr>
-      </w:pPr>
-      <w:r>
-        <w:t>Модуль исключения дребезга контактов</w:t>
-      </w:r>
-    </w:p>
-    <w:p>
-      <w:pPr>
-        <w:pStyle w:val="ListParagraph"/>
-        <w:numPr>
-          <w:ilvl w:val="1"/>
-          <w:numId w:val="23"/>
-        </w:numPr>
-      </w:pPr>
-      <w:r>
-        <w:t>Модуль определения нажатой кнопки и выдачи сигнала управления</w:t>
-      </w:r>
-    </w:p>
-    <w:p>
-      <w:pPr>
-        <w:pStyle w:val="ListParagraph"/>
-        <w:numPr>
-          <w:ilvl w:val="1"/>
-          <w:numId w:val="23"/>
-        </w:numPr>
-      </w:pPr>
-      <w:r>
-        <w:t xml:space="preserve">Модуль приема управляющей команды по протоколу </w:t>
+      <w:r>
+        <w:t xml:space="preserve"> на скорости 115200 бод. На вход приходит команда по линии </w:t>
       </w:r>
       <w:r>
         <w:rPr>
           <w:lang w:val="en-US"/>
         </w:rPr>
-        <w:t>UART</w:t>
-      </w:r>
-    </w:p>
-    <w:p>
-      <w:pPr>
-        <w:pStyle w:val="ListParagraph"/>
-        <w:numPr>
-          <w:ilvl w:val="0"/>
-          <w:numId w:val="22"/>
-        </w:numPr>
-      </w:pPr>
-      <w:r>
-        <w:t>Модуль изменения частоты работы метронома (принимает управляющие сигналы)</w:t>
-      </w:r>
-    </w:p>
-    <w:p>
-      <w:pPr>
-        <w:pStyle w:val="ListParagraph"/>
-        <w:numPr>
-          <w:ilvl w:val="0"/>
-          <w:numId w:val="22"/>
-        </w:numPr>
-      </w:pPr>
-      <w:r>
-        <w:t>Модуль пользовательского вывода:</w:t>
-      </w:r>
-    </w:p>
-    <w:p>
-      <w:pPr>
-        <w:pStyle w:val="ListParagraph"/>
-        <w:ind w:left="1069" w:firstLine="0"/>
-      </w:pPr>
-      <w:r>
-        <w:t>3.1)     Модуль вывода ритма на светодиоды</w:t>
-      </w:r>
-    </w:p>
-    <w:p>
-      <w:pPr>
-        <w:pStyle w:val="ListParagraph"/>
-        <w:ind w:left="1069" w:firstLine="0"/>
-      </w:pPr>
-      <w:r>
-        <w:t xml:space="preserve">3.2)     Модуль вывода </w:t>
-      </w:r>
-      <w:r>
-        <w:t>значения</w:t>
+        <w:t>uartRx</w:t>
+      </w:r>
+      <w:r>
+        <w:t xml:space="preserve"> и декодируется в управляющи</w:t>
+      </w:r>
+      <w:r>
+        <w:t>й</w:t>
+      </w:r>
+      <w:r>
+        <w:t xml:space="preserve"> сигналов</w:t>
       </w:r>
       <w:r>
         <w:t xml:space="preserve"> </w:t>
-      </w:r>
-      <w:r>
-        <w:t>ритма на ССИ</w:t>
-      </w:r>
-    </w:p>
-    <w:p>
-      <w:pPr>
-        <w:pStyle w:val="ListParagraph"/>
-        <w:ind w:left="1069" w:firstLine="0"/>
-      </w:pPr>
-      <w:r>
-        <w:t xml:space="preserve">3.3)     Модуль передачи ритма по протоколу </w:t>
       </w:r>
       <w:r>
         <w:rPr>
           <w:lang w:val="en-US"/>
         </w:rPr>
-        <w:t>UART</w:t>
+        <w:t>bpm</w:t>
+      </w:r>
+      <w:r>
+        <w:t>_</w:t>
+      </w:r>
+      <w:r>
+        <w:rPr>
+          <w:lang w:val="en-US"/>
+        </w:rPr>
+        <w:t>count</w:t>
+      </w:r>
+      <w:r>
+        <w:t xml:space="preserve"> (</w:t>
+      </w:r>
+      <w:r>
+        <w:t>ритм</w:t>
+      </w:r>
+      <w:r>
+        <w:t>)</w:t>
+      </w:r>
+      <w:r>
+        <w:t>.</w:t>
+      </w:r>
+      <w:commentRangeEnd w:id="6"/>
+      <w:r>
+        <w:commentReference w:id="6"/>
+      </w:r>
+    </w:p>
+    <w:p>
+      <w:pPr>
+        <w:pStyle w:val="a"/>
+      </w:pPr>
+      <w:r>
+        <w:rPr>
+          <w:noProof/>
+        </w:rPr>
+        <w:drawing>
+          <wp:inline distT="0" distB="0" distL="0" distR="0" wp14:anchorId="6928453C" wp14:editId="67D9D0C5">
+            <wp:extent cx="5760085" cy="3350895"/>
+            <wp:effectExtent l="0" t="0" r="0" b="1905"/>
+            <wp:docPr id="7" name="Picture 7"/>
+            <wp:cNvGraphicFramePr>
+              <a:graphicFrameLocks xmlns:a="http://schemas.openxmlformats.org/drawingml/2006/main" noChangeAspect="1"/>
+            </wp:cNvGraphicFramePr>
+            <a:graphic xmlns:a="http://schemas.openxmlformats.org/drawingml/2006/main">
+              <a:graphicData uri="http://schemas.openxmlformats.org/drawingml/2006/picture">
+                <pic:pic xmlns:pic="http://schemas.openxmlformats.org/drawingml/2006/picture">
+                  <pic:nvPicPr>
+                    <pic:cNvPr id="0" name="Picture 7"/>
+                    <pic:cNvPicPr>
+                      <a:picLocks noChangeAspect="1" noChangeArrowheads="1"/>
+                    </pic:cNvPicPr>
+                  </pic:nvPicPr>
+                  <pic:blipFill>
+                    <a:blip r:embed="rId13" cstate="print">
+                      <a:extLst>
+                        <a:ext uri="{28A0092B-C50C-407E-A947-70E740481C1C}">
+                          <a14:useLocalDpi xmlns:a14="http://schemas.microsoft.com/office/drawing/2010/main" val="0"/>
+                        </a:ext>
+                      </a:extLst>
+                    </a:blip>
+                    <a:srcRect/>
+                    <a:stretch>
+                      <a:fillRect/>
+                    </a:stretch>
+                  </pic:blipFill>
+                  <pic:spPr bwMode="auto">
+                    <a:xfrm>
+                      <a:off x="0" y="0"/>
+                      <a:ext cx="5760085" cy="3350895"/>
+                    </a:xfrm>
+                    <a:prstGeom prst="rect">
+                      <a:avLst/>
+                    </a:prstGeom>
+                    <a:noFill/>
+                    <a:ln>
+                      <a:noFill/>
+                    </a:ln>
+                  </pic:spPr>
+                </pic:pic>
+              </a:graphicData>
+            </a:graphic>
+          </wp:inline>
+        </w:drawing>
+      </w:r>
+    </w:p>
+    <w:p>
+      <w:pPr>
+        <w:pStyle w:val="a1"/>
+        <w:jc w:val="center"/>
+      </w:pPr>
+      <w:r>
+        <w:t xml:space="preserve">Рис. 3 – Функциональная схема модуля </w:t>
+      </w:r>
+      <w:r>
+        <w:rPr>
+          <w:lang w:val="en-US"/>
+        </w:rPr>
+        <w:t>UartTx</w:t>
+      </w:r>
+    </w:p>
+    <w:p>
+      <w:r>
+        <w:t>Структура управляющей команды:</w:t>
+      </w:r>
+    </w:p>
+    <w:tbl>
+      <w:tblPr>
+        <w:tblStyle w:val="TableGrid"/>
+        <w:tblW w:w="0" w:type="auto"/>
+        <w:jc w:val="center"/>
+        <w:tblLook w:val="04A0" w:firstRow="1" w:lastRow="0" w:firstColumn="1" w:lastColumn="0" w:noHBand="0" w:noVBand="1"/>
+      </w:tblPr>
+      <w:tblGrid>
+        <w:gridCol w:w="1491"/>
+        <w:gridCol w:w="907"/>
+        <w:gridCol w:w="891"/>
+        <w:gridCol w:w="881"/>
+        <w:gridCol w:w="1033"/>
+        <w:gridCol w:w="954"/>
+        <w:gridCol w:w="1056"/>
+        <w:gridCol w:w="969"/>
+        <w:gridCol w:w="879"/>
+      </w:tblGrid>
+      <w:tr>
+        <w:trPr>
+          <w:jc w:val="center"/>
+        </w:trPr>
+        <w:tc>
+          <w:tcPr>
+            <w:tcW w:w="1491" w:type="dxa"/>
+          </w:tcPr>
+          <w:p>
+            <w:pPr>
+              <w:pStyle w:val="a1"/>
+              <w:jc w:val="center"/>
+            </w:pPr>
+            <w:r>
+              <w:t>Бит</w:t>
+            </w:r>
+          </w:p>
+        </w:tc>
+        <w:tc>
+          <w:tcPr>
+            <w:tcW w:w="907" w:type="dxa"/>
+            <w:vAlign w:val="center"/>
+          </w:tcPr>
+          <w:p>
+            <w:pPr>
+              <w:pStyle w:val="a1"/>
+              <w:jc w:val="center"/>
+            </w:pPr>
+            <w:r>
+              <w:t>1</w:t>
+            </w:r>
+          </w:p>
+        </w:tc>
+        <w:tc>
+          <w:tcPr>
+            <w:tcW w:w="891" w:type="dxa"/>
+            <w:vAlign w:val="center"/>
+          </w:tcPr>
+          <w:p>
+            <w:pPr>
+              <w:pStyle w:val="a1"/>
+              <w:jc w:val="center"/>
+            </w:pPr>
+            <w:r>
+              <w:t>2</w:t>
+            </w:r>
+          </w:p>
+        </w:tc>
+        <w:tc>
+          <w:tcPr>
+            <w:tcW w:w="881" w:type="dxa"/>
+            <w:vAlign w:val="center"/>
+          </w:tcPr>
+          <w:p>
+            <w:pPr>
+              <w:pStyle w:val="a1"/>
+              <w:jc w:val="center"/>
+            </w:pPr>
+            <w:r>
+              <w:t>3</w:t>
+            </w:r>
+          </w:p>
+        </w:tc>
+        <w:tc>
+          <w:tcPr>
+            <w:tcW w:w="1033" w:type="dxa"/>
+            <w:vAlign w:val="center"/>
+          </w:tcPr>
+          <w:p>
+            <w:pPr>
+              <w:pStyle w:val="a1"/>
+              <w:jc w:val="center"/>
+            </w:pPr>
+            <w:r>
+              <w:t>4</w:t>
+            </w:r>
+          </w:p>
+        </w:tc>
+        <w:tc>
+          <w:tcPr>
+            <w:tcW w:w="954" w:type="dxa"/>
+            <w:vAlign w:val="center"/>
+          </w:tcPr>
+          <w:p>
+            <w:pPr>
+              <w:pStyle w:val="a1"/>
+              <w:jc w:val="center"/>
+            </w:pPr>
+            <w:r>
+              <w:t>5</w:t>
+            </w:r>
+          </w:p>
+        </w:tc>
+        <w:tc>
+          <w:tcPr>
+            <w:tcW w:w="1056" w:type="dxa"/>
+            <w:vAlign w:val="center"/>
+          </w:tcPr>
+          <w:p>
+            <w:pPr>
+              <w:pStyle w:val="a1"/>
+              <w:jc w:val="center"/>
+            </w:pPr>
+            <w:r>
+              <w:t>6</w:t>
+            </w:r>
+          </w:p>
+        </w:tc>
+        <w:tc>
+          <w:tcPr>
+            <w:tcW w:w="969" w:type="dxa"/>
+            <w:vAlign w:val="center"/>
+          </w:tcPr>
+          <w:p>
+            <w:pPr>
+              <w:pStyle w:val="a1"/>
+              <w:jc w:val="center"/>
+            </w:pPr>
+            <w:r>
+              <w:t>7</w:t>
+            </w:r>
+          </w:p>
+        </w:tc>
+        <w:tc>
+          <w:tcPr>
+            <w:tcW w:w="879" w:type="dxa"/>
+            <w:vAlign w:val="center"/>
+          </w:tcPr>
+          <w:p>
+            <w:pPr>
+              <w:pStyle w:val="a1"/>
+              <w:jc w:val="center"/>
+            </w:pPr>
+            <w:r>
+              <w:t>8</w:t>
+            </w:r>
+          </w:p>
+        </w:tc>
+      </w:tr>
+      <w:tr>
+        <w:trPr>
+          <w:jc w:val="center"/>
+        </w:trPr>
+        <w:tc>
+          <w:tcPr>
+            <w:tcW w:w="1491" w:type="dxa"/>
+            <w:tcBorders>
+              <w:bottom w:val="single" w:sz="4" w:space="0" w:color="auto"/>
+            </w:tcBorders>
+          </w:tcPr>
+          <w:p>
+            <w:pPr>
+              <w:pStyle w:val="a1"/>
+              <w:jc w:val="center"/>
+            </w:pPr>
+            <w:r>
+              <w:t>Сообщение</w:t>
+            </w:r>
+          </w:p>
+        </w:tc>
+        <w:tc>
+          <w:tcPr>
+            <w:tcW w:w="7570" w:type="dxa"/>
+            <w:gridSpan w:val="8"/>
+            <w:tcBorders>
+              <w:bottom w:val="single" w:sz="4" w:space="0" w:color="auto"/>
+            </w:tcBorders>
+            <w:vAlign w:val="center"/>
+          </w:tcPr>
+          <w:p>
+            <w:pPr>
+              <w:pStyle w:val="a1"/>
+              <w:jc w:val="center"/>
+              <w:rPr>
+                <w:lang w:val="en-US"/>
+              </w:rPr>
+            </w:pPr>
+            <w:r>
+              <w:rPr>
+                <w:lang w:val="en-US"/>
+              </w:rPr>
+              <w:t>SOM (start of message)</w:t>
+            </w:r>
+          </w:p>
+        </w:tc>
+      </w:tr>
+      <w:tr>
+        <w:trPr>
+          <w:jc w:val="center"/>
+        </w:trPr>
+        <w:tc>
+          <w:tcPr>
+            <w:tcW w:w="1491" w:type="dxa"/>
+            <w:tcBorders>
+              <w:left w:val="none" w:sz="4" w:space="0" w:color="000000"/>
+              <w:bottom w:val="single" w:sz="4" w:space="0" w:color="auto"/>
+              <w:right w:val="none" w:sz="4" w:space="0" w:color="000000"/>
+            </w:tcBorders>
+          </w:tcPr>
+          <w:p>
+            <w:pPr>
+              <w:pStyle w:val="a1"/>
+              <w:jc w:val="center"/>
+              <w:rPr>
+                <w:sz w:val="2"/>
+                <w:szCs w:val="2"/>
+                <w:lang w:val="en-US"/>
+              </w:rPr>
+            </w:pPr>
+          </w:p>
+        </w:tc>
+        <w:tc>
+          <w:tcPr>
+            <w:tcW w:w="2679" w:type="dxa"/>
+            <w:gridSpan w:val="3"/>
+            <w:tcBorders>
+              <w:left w:val="none" w:sz="4" w:space="0" w:color="000000"/>
+              <w:bottom w:val="single" w:sz="4" w:space="0" w:color="auto"/>
+              <w:right w:val="none" w:sz="4" w:space="0" w:color="000000"/>
+            </w:tcBorders>
+            <w:vAlign w:val="center"/>
+          </w:tcPr>
+          <w:p>
+            <w:pPr>
+              <w:pStyle w:val="a1"/>
+              <w:jc w:val="center"/>
+              <w:rPr>
+                <w:sz w:val="2"/>
+                <w:szCs w:val="2"/>
+                <w:lang w:val="en-US"/>
+              </w:rPr>
+            </w:pPr>
+          </w:p>
+        </w:tc>
+        <w:tc>
+          <w:tcPr>
+            <w:tcW w:w="1987" w:type="dxa"/>
+            <w:gridSpan w:val="2"/>
+            <w:tcBorders>
+              <w:left w:val="none" w:sz="4" w:space="0" w:color="000000"/>
+              <w:bottom w:val="single" w:sz="4" w:space="0" w:color="auto"/>
+              <w:right w:val="none" w:sz="4" w:space="0" w:color="000000"/>
+            </w:tcBorders>
+            <w:vAlign w:val="center"/>
+          </w:tcPr>
+          <w:p>
+            <w:pPr>
+              <w:pStyle w:val="a1"/>
+              <w:jc w:val="center"/>
+              <w:rPr>
+                <w:sz w:val="2"/>
+                <w:szCs w:val="2"/>
+                <w:lang w:val="en-US"/>
+              </w:rPr>
+            </w:pPr>
+          </w:p>
+        </w:tc>
+        <w:tc>
+          <w:tcPr>
+            <w:tcW w:w="2025" w:type="dxa"/>
+            <w:gridSpan w:val="2"/>
+            <w:tcBorders>
+              <w:left w:val="none" w:sz="4" w:space="0" w:color="000000"/>
+              <w:bottom w:val="single" w:sz="4" w:space="0" w:color="auto"/>
+              <w:right w:val="none" w:sz="4" w:space="0" w:color="000000"/>
+            </w:tcBorders>
+            <w:vAlign w:val="center"/>
+          </w:tcPr>
+          <w:p>
+            <w:pPr>
+              <w:pStyle w:val="a1"/>
+              <w:jc w:val="center"/>
+              <w:rPr>
+                <w:sz w:val="2"/>
+                <w:szCs w:val="2"/>
+                <w:lang w:val="en-US"/>
+              </w:rPr>
+            </w:pPr>
+          </w:p>
+        </w:tc>
+        <w:tc>
+          <w:tcPr>
+            <w:tcW w:w="879" w:type="dxa"/>
+            <w:tcBorders>
+              <w:left w:val="none" w:sz="4" w:space="0" w:color="000000"/>
+              <w:bottom w:val="single" w:sz="4" w:space="0" w:color="auto"/>
+              <w:right w:val="none" w:sz="4" w:space="0" w:color="000000"/>
+            </w:tcBorders>
+            <w:vAlign w:val="center"/>
+          </w:tcPr>
+          <w:p>
+            <w:pPr>
+              <w:pStyle w:val="a1"/>
+              <w:jc w:val="center"/>
+              <w:rPr>
+                <w:sz w:val="2"/>
+                <w:szCs w:val="2"/>
+                <w:lang w:val="en-US"/>
+              </w:rPr>
+            </w:pPr>
+          </w:p>
+        </w:tc>
+      </w:tr>
+      <w:tr>
+        <w:trPr>
+          <w:jc w:val="center"/>
+        </w:trPr>
+        <w:tc>
+          <w:tcPr>
+            <w:tcW w:w="1491" w:type="dxa"/>
+          </w:tcPr>
+          <w:p>
+            <w:pPr>
+              <w:pStyle w:val="a1"/>
+              <w:jc w:val="center"/>
+              <w:rPr>
+                <w:lang w:val="en-US"/>
+              </w:rPr>
+            </w:pPr>
+            <w:r>
+              <w:t>Бит</w:t>
+            </w:r>
+          </w:p>
+        </w:tc>
+        <w:tc>
+          <w:tcPr>
+            <w:tcW w:w="7570" w:type="dxa"/>
+            <w:gridSpan w:val="8"/>
+            <w:vAlign w:val="center"/>
+          </w:tcPr>
+          <w:p>
+            <w:pPr>
+              <w:pStyle w:val="a1"/>
+              <w:jc w:val="center"/>
+            </w:pPr>
+            <w:r>
+              <w:t xml:space="preserve">9 </w:t>
+            </w:r>
+            <w:r>
+              <w:rPr>
+                <w:lang w:val="en-US"/>
+              </w:rPr>
+              <w:t xml:space="preserve">– </w:t>
+            </w:r>
+            <w:r>
+              <w:t>40</w:t>
+            </w:r>
+          </w:p>
+        </w:tc>
+      </w:tr>
+      <w:tr>
+        <w:trPr>
+          <w:jc w:val="center"/>
+        </w:trPr>
+        <w:tc>
+          <w:tcPr>
+            <w:tcW w:w="1491" w:type="dxa"/>
+            <w:tcBorders>
+              <w:bottom w:val="single" w:sz="4" w:space="0" w:color="auto"/>
+            </w:tcBorders>
+          </w:tcPr>
+          <w:p>
+            <w:pPr>
+              <w:pStyle w:val="a1"/>
+              <w:jc w:val="center"/>
+              <w:rPr>
+                <w:lang w:val="en-US"/>
+              </w:rPr>
+            </w:pPr>
+            <w:r>
+              <w:t>Сообщение</w:t>
+            </w:r>
+          </w:p>
+        </w:tc>
+        <w:tc>
+          <w:tcPr>
+            <w:tcW w:w="7570" w:type="dxa"/>
+            <w:gridSpan w:val="8"/>
+            <w:tcBorders>
+              <w:bottom w:val="single" w:sz="4" w:space="0" w:color="auto"/>
+            </w:tcBorders>
+            <w:vAlign w:val="center"/>
+          </w:tcPr>
+          <w:p>
+            <w:pPr>
+              <w:pStyle w:val="a1"/>
+              <w:jc w:val="center"/>
+              <w:rPr>
+                <w:lang w:val="en-US"/>
+              </w:rPr>
+            </w:pPr>
+            <w:r>
+              <w:t>bp</w:t>
+            </w:r>
+            <w:r>
+              <w:rPr>
+                <w:lang w:val="en-US"/>
+              </w:rPr>
+              <w:t>mCount</w:t>
+            </w:r>
+          </w:p>
+        </w:tc>
+      </w:tr>
+      <w:tr>
+        <w:trPr>
+          <w:jc w:val="center"/>
+        </w:trPr>
+        <w:tc>
+          <w:tcPr>
+            <w:tcW w:w="1491" w:type="dxa"/>
+            <w:tcBorders>
+              <w:left w:val="none" w:sz="4" w:space="0" w:color="000000"/>
+              <w:right w:val="none" w:sz="4" w:space="0" w:color="000000"/>
+            </w:tcBorders>
+          </w:tcPr>
+          <w:p>
+            <w:pPr>
+              <w:pStyle w:val="a1"/>
+              <w:jc w:val="center"/>
+              <w:rPr>
+                <w:sz w:val="2"/>
+                <w:szCs w:val="2"/>
+              </w:rPr>
+            </w:pPr>
+          </w:p>
+        </w:tc>
+        <w:tc>
+          <w:tcPr>
+            <w:tcW w:w="7570" w:type="dxa"/>
+            <w:gridSpan w:val="8"/>
+            <w:tcBorders>
+              <w:left w:val="none" w:sz="4" w:space="0" w:color="000000"/>
+              <w:right w:val="none" w:sz="4" w:space="0" w:color="000000"/>
+            </w:tcBorders>
+            <w:vAlign w:val="center"/>
+          </w:tcPr>
+          <w:p>
+            <w:pPr>
+              <w:pStyle w:val="a1"/>
+              <w:jc w:val="center"/>
+              <w:rPr>
+                <w:sz w:val="2"/>
+                <w:szCs w:val="2"/>
+              </w:rPr>
+            </w:pPr>
+          </w:p>
+        </w:tc>
+      </w:tr>
+      <w:tr>
+        <w:trPr>
+          <w:jc w:val="center"/>
+        </w:trPr>
+        <w:tc>
+          <w:tcPr>
+            <w:tcW w:w="1492" w:type="dxa"/>
+          </w:tcPr>
+          <w:p>
+            <w:pPr>
+              <w:pStyle w:val="a1"/>
+              <w:jc w:val="center"/>
+            </w:pPr>
+            <w:r>
+              <w:t>Бит</w:t>
+            </w:r>
+          </w:p>
+        </w:tc>
+        <w:tc>
+          <w:tcPr>
+            <w:tcW w:w="908" w:type="dxa"/>
+            <w:vAlign w:val="center"/>
+          </w:tcPr>
+          <w:p>
+            <w:pPr>
+              <w:pStyle w:val="a1"/>
+              <w:jc w:val="center"/>
+              <w:rPr>
+                <w:lang w:val="en-US"/>
+              </w:rPr>
+            </w:pPr>
+            <w:r>
+              <w:rPr>
+                <w:lang w:val="en-US"/>
+              </w:rPr>
+              <w:t>81</w:t>
+            </w:r>
+          </w:p>
+        </w:tc>
+        <w:tc>
+          <w:tcPr>
+            <w:tcW w:w="892" w:type="dxa"/>
+            <w:vAlign w:val="center"/>
+          </w:tcPr>
+          <w:p>
+            <w:pPr>
+              <w:pStyle w:val="a1"/>
+              <w:jc w:val="center"/>
+              <w:rPr>
+                <w:lang w:val="en-US"/>
+              </w:rPr>
+            </w:pPr>
+            <w:r>
+              <w:rPr>
+                <w:lang w:val="en-US"/>
+              </w:rPr>
+              <w:t>82</w:t>
+            </w:r>
+          </w:p>
+        </w:tc>
+        <w:tc>
+          <w:tcPr>
+            <w:tcW w:w="881" w:type="dxa"/>
+            <w:vAlign w:val="center"/>
+          </w:tcPr>
+          <w:p>
+            <w:pPr>
+              <w:pStyle w:val="a1"/>
+              <w:jc w:val="center"/>
+              <w:rPr>
+                <w:lang w:val="en-US"/>
+              </w:rPr>
+            </w:pPr>
+            <w:r>
+              <w:rPr>
+                <w:lang w:val="en-US"/>
+              </w:rPr>
+              <w:t>83</w:t>
+            </w:r>
+          </w:p>
+        </w:tc>
+        <w:tc>
+          <w:tcPr>
+            <w:tcW w:w="1033" w:type="dxa"/>
+            <w:vAlign w:val="center"/>
+          </w:tcPr>
+          <w:p>
+            <w:pPr>
+              <w:pStyle w:val="a1"/>
+              <w:jc w:val="center"/>
+              <w:rPr>
+                <w:lang w:val="en-US"/>
+              </w:rPr>
+            </w:pPr>
+            <w:r>
+              <w:rPr>
+                <w:lang w:val="en-US"/>
+              </w:rPr>
+              <w:t>84</w:t>
+            </w:r>
+          </w:p>
+        </w:tc>
+        <w:tc>
+          <w:tcPr>
+            <w:tcW w:w="954" w:type="dxa"/>
+            <w:vAlign w:val="center"/>
+          </w:tcPr>
+          <w:p>
+            <w:pPr>
+              <w:pStyle w:val="a1"/>
+              <w:jc w:val="center"/>
+              <w:rPr>
+                <w:lang w:val="en-US"/>
+              </w:rPr>
+            </w:pPr>
+            <w:r>
+              <w:rPr>
+                <w:lang w:val="en-US"/>
+              </w:rPr>
+              <w:t>85</w:t>
+            </w:r>
+          </w:p>
+        </w:tc>
+        <w:tc>
+          <w:tcPr>
+            <w:tcW w:w="1056" w:type="dxa"/>
+            <w:vAlign w:val="center"/>
+          </w:tcPr>
+          <w:p>
+            <w:pPr>
+              <w:pStyle w:val="a1"/>
+              <w:jc w:val="center"/>
+              <w:rPr>
+                <w:lang w:val="en-US"/>
+              </w:rPr>
+            </w:pPr>
+            <w:r>
+              <w:rPr>
+                <w:lang w:val="en-US"/>
+              </w:rPr>
+              <w:t>86</w:t>
+            </w:r>
+          </w:p>
+        </w:tc>
+        <w:tc>
+          <w:tcPr>
+            <w:tcW w:w="969" w:type="dxa"/>
+            <w:vAlign w:val="center"/>
+          </w:tcPr>
+          <w:p>
+            <w:pPr>
+              <w:pStyle w:val="a1"/>
+              <w:jc w:val="center"/>
+              <w:rPr>
+                <w:lang w:val="en-US"/>
+              </w:rPr>
+            </w:pPr>
+            <w:r>
+              <w:rPr>
+                <w:lang w:val="en-US"/>
+              </w:rPr>
+              <w:t>87</w:t>
+            </w:r>
+          </w:p>
+        </w:tc>
+        <w:tc>
+          <w:tcPr>
+            <w:tcW w:w="876" w:type="dxa"/>
+            <w:vAlign w:val="center"/>
+          </w:tcPr>
+          <w:p>
+            <w:pPr>
+              <w:pStyle w:val="a1"/>
+              <w:jc w:val="center"/>
+              <w:rPr>
+                <w:lang w:val="en-US"/>
+              </w:rPr>
+            </w:pPr>
+            <w:r>
+              <w:rPr>
+                <w:lang w:val="en-US"/>
+              </w:rPr>
+              <w:t>88</w:t>
+            </w:r>
+          </w:p>
+        </w:tc>
+      </w:tr>
+      <w:tr>
+        <w:trPr>
+          <w:jc w:val="center"/>
+        </w:trPr>
+        <w:tc>
+          <w:tcPr>
+            <w:tcW w:w="1492" w:type="dxa"/>
+            <w:tcBorders>
+              <w:bottom w:val="single" w:sz="4" w:space="0" w:color="auto"/>
+            </w:tcBorders>
+          </w:tcPr>
+          <w:p>
+            <w:pPr>
+              <w:pStyle w:val="a1"/>
+              <w:jc w:val="center"/>
+            </w:pPr>
+            <w:r>
+              <w:t>Сообщение</w:t>
+            </w:r>
+          </w:p>
+        </w:tc>
+        <w:tc>
+          <w:tcPr>
+            <w:tcW w:w="7569" w:type="dxa"/>
+            <w:gridSpan w:val="8"/>
+            <w:tcBorders>
+              <w:bottom w:val="single" w:sz="4" w:space="0" w:color="auto"/>
+            </w:tcBorders>
+            <w:vAlign w:val="center"/>
+          </w:tcPr>
+          <w:p>
+            <w:pPr>
+              <w:pStyle w:val="a1"/>
+              <w:jc w:val="center"/>
+              <w:rPr>
+                <w:lang w:val="en-US"/>
+              </w:rPr>
+            </w:pPr>
+            <w:r>
+              <w:rPr>
+                <w:lang w:val="en-US"/>
+              </w:rPr>
+              <w:t>EOM (end of message)</w:t>
+            </w:r>
+          </w:p>
+        </w:tc>
+      </w:tr>
+    </w:tbl>
+    <w:p>
+      <w:pPr>
+        <w:tabs>
+          <w:tab w:val="left" w:pos="6275"/>
+        </w:tabs>
+      </w:pPr>
+      <w:r>
+        <w:t>Кодограмма управляющей команды:</w:t>
+      </w:r>
+    </w:p>
+    <w:tbl>
+      <w:tblPr>
+        <w:tblStyle w:val="TableGrid"/>
+        <w:tblW w:w="0" w:type="auto"/>
+        <w:jc w:val="center"/>
+        <w:tblLook w:val="04A0" w:firstRow="1" w:lastRow="0" w:firstColumn="1" w:lastColumn="0" w:noHBand="0" w:noVBand="1"/>
+      </w:tblPr>
+      <w:tblGrid>
+        <w:gridCol w:w="2122"/>
+        <w:gridCol w:w="2551"/>
+        <w:gridCol w:w="4388"/>
+      </w:tblGrid>
+      <w:tr>
+        <w:trPr>
+          <w:jc w:val="center"/>
+        </w:trPr>
+        <w:tc>
+          <w:tcPr>
+            <w:tcW w:w="2122" w:type="dxa"/>
+            <w:vAlign w:val="center"/>
+          </w:tcPr>
+          <w:p>
+            <w:pPr>
+              <w:pStyle w:val="a1"/>
+              <w:jc w:val="center"/>
+              <w:rPr>
+                <w:lang w:val="en-US"/>
+              </w:rPr>
+            </w:pPr>
+            <w:r>
+              <w:t>Имя</w:t>
+            </w:r>
+          </w:p>
+        </w:tc>
+        <w:tc>
+          <w:tcPr>
+            <w:tcW w:w="2551" w:type="dxa"/>
+            <w:vAlign w:val="center"/>
+          </w:tcPr>
+          <w:p>
+            <w:pPr>
+              <w:pStyle w:val="a1"/>
+              <w:jc w:val="center"/>
+            </w:pPr>
+            <w:r>
+              <w:t>Принимаемые значения</w:t>
+            </w:r>
+          </w:p>
+        </w:tc>
+        <w:tc>
+          <w:tcPr>
+            <w:tcW w:w="4388" w:type="dxa"/>
+            <w:vAlign w:val="center"/>
+          </w:tcPr>
+          <w:p>
+            <w:pPr>
+              <w:pStyle w:val="a1"/>
+              <w:jc w:val="center"/>
+            </w:pPr>
+            <w:r>
+              <w:t>Назначение</w:t>
+            </w:r>
+          </w:p>
+        </w:tc>
+      </w:tr>
+      <w:tr>
+        <w:trPr>
+          <w:jc w:val="center"/>
+        </w:trPr>
+        <w:tc>
+          <w:tcPr>
+            <w:tcW w:w="2122" w:type="dxa"/>
+            <w:vAlign w:val="center"/>
+          </w:tcPr>
+          <w:p>
+            <w:pPr>
+              <w:pStyle w:val="a1"/>
+              <w:jc w:val="center"/>
+              <w:rPr>
+                <w:lang w:val="en-US"/>
+              </w:rPr>
+            </w:pPr>
+            <w:r>
+              <w:rPr>
+                <w:lang w:val="en-US"/>
+              </w:rPr>
+              <w:t xml:space="preserve">SOM </w:t>
+            </w:r>
+          </w:p>
+          <w:p>
+            <w:pPr>
+              <w:pStyle w:val="a1"/>
+              <w:jc w:val="center"/>
+            </w:pPr>
+            <w:r>
+              <w:rPr>
+                <w:lang w:val="en-US"/>
+              </w:rPr>
+              <w:t>(start of message)</w:t>
+            </w:r>
+          </w:p>
+        </w:tc>
+        <w:tc>
+          <w:tcPr>
+            <w:tcW w:w="2551" w:type="dxa"/>
+            <w:vAlign w:val="center"/>
+          </w:tcPr>
+          <w:p>
+            <w:pPr>
+              <w:pStyle w:val="a1"/>
+              <w:jc w:val="center"/>
+            </w:pPr>
+            <w:r>
+              <w:rPr>
+                <w:lang w:val="en-US"/>
+              </w:rPr>
+              <w:t>ASCII – 's'</w:t>
+            </w:r>
+          </w:p>
+          <w:p>
+            <w:pPr>
+              <w:pStyle w:val="a1"/>
+              <w:jc w:val="center"/>
+              <w:rPr>
+                <w:lang w:val="en-US"/>
+              </w:rPr>
+            </w:pPr>
+            <w:r>
+              <w:rPr>
+                <w:lang w:val="en-US"/>
+              </w:rPr>
+              <w:t>Binary – 0b01110011</w:t>
+            </w:r>
+          </w:p>
+        </w:tc>
+        <w:tc>
+          <w:tcPr>
+            <w:tcW w:w="4388" w:type="dxa"/>
+            <w:vAlign w:val="center"/>
+          </w:tcPr>
+          <w:p>
+            <w:pPr>
+              <w:pStyle w:val="a1"/>
+              <w:jc w:val="center"/>
+            </w:pPr>
+            <w:r>
+              <w:t>Индикатор начала сообщения</w:t>
+            </w:r>
+          </w:p>
+        </w:tc>
+      </w:tr>
+      <w:tr>
+        <w:trPr>
+          <w:trHeight w:val="414"/>
+          <w:jc w:val="center"/>
+        </w:trPr>
+        <w:tc>
+          <w:tcPr>
+            <w:tcW w:w="2122" w:type="dxa"/>
+            <w:vAlign w:val="center"/>
+          </w:tcPr>
+          <w:p>
+            <w:pPr>
+              <w:pStyle w:val="a1"/>
+              <w:jc w:val="center"/>
+              <w:rPr>
+                <w:lang w:val="en-US"/>
+              </w:rPr>
+            </w:pPr>
+            <w:r>
+              <w:lastRenderedPageBreak/>
+              <w:t>bp</w:t>
+            </w:r>
+            <w:r>
+              <w:rPr>
+                <w:lang w:val="en-US"/>
+              </w:rPr>
+              <w:t>mCount</w:t>
+            </w:r>
+          </w:p>
+        </w:tc>
+        <w:tc>
+          <w:tcPr>
+            <w:tcW w:w="2551" w:type="dxa"/>
+            <w:vAlign w:val="center"/>
+          </w:tcPr>
+          <w:p>
+            <w:pPr>
+              <w:pStyle w:val="a1"/>
+              <w:jc w:val="center"/>
+              <w:rPr>
+                <w:rFonts w:ascii="Cambria Math" w:hAnsi="Cambria Math"/>
+                <w:vertAlign w:val="superscript"/>
+                <w:lang w:val="en-US"/>
+              </w:rPr>
+            </w:pPr>
+            <w:r>
+              <w:rPr>
+                <w:rFonts w:ascii="Cambria Math" w:hAnsi="Cambria Math"/>
+                <w:lang w:val="en-US"/>
+              </w:rPr>
+              <w:t>0..2</w:t>
+            </w:r>
+            <w:r>
+              <w:rPr>
+                <w:rFonts w:ascii="Cambria Math" w:hAnsi="Cambria Math"/>
+                <w:vertAlign w:val="superscript"/>
+                <w:lang w:val="en-US"/>
+              </w:rPr>
+              <w:t>32</w:t>
+            </w:r>
+          </w:p>
+        </w:tc>
+        <w:tc>
+          <w:tcPr>
+            <w:tcW w:w="4388" w:type="dxa"/>
+            <w:vAlign w:val="center"/>
+          </w:tcPr>
+          <w:p>
+            <w:pPr>
+              <w:pStyle w:val="a1"/>
+              <w:jc w:val="center"/>
+              <w:rPr>
+                <w:lang w:val="en-US"/>
+              </w:rPr>
+            </w:pPr>
+            <w:r>
+              <w:t xml:space="preserve">Настройка </w:t>
+            </w:r>
+            <w:r>
+              <w:t>ритма</w:t>
+            </w:r>
+          </w:p>
+        </w:tc>
+      </w:tr>
+      <w:tr>
+        <w:trPr>
+          <w:jc w:val="center"/>
+        </w:trPr>
+        <w:tc>
+          <w:tcPr>
+            <w:tcW w:w="2122" w:type="dxa"/>
+            <w:vAlign w:val="center"/>
+          </w:tcPr>
+          <w:p>
+            <w:pPr>
+              <w:pStyle w:val="a1"/>
+              <w:jc w:val="center"/>
+              <w:rPr>
+                <w:lang w:val="en-US"/>
+              </w:rPr>
+            </w:pPr>
+            <w:r>
+              <w:rPr>
+                <w:lang w:val="en-US"/>
+              </w:rPr>
+              <w:t xml:space="preserve">EOM </w:t>
+            </w:r>
+          </w:p>
+          <w:p>
+            <w:pPr>
+              <w:pStyle w:val="a1"/>
+              <w:jc w:val="center"/>
+              <w:rPr>
+                <w:lang w:val="en-US"/>
+              </w:rPr>
+            </w:pPr>
+            <w:r>
+              <w:rPr>
+                <w:lang w:val="en-US"/>
+              </w:rPr>
+              <w:t>(end of message)</w:t>
+            </w:r>
+          </w:p>
+        </w:tc>
+        <w:tc>
+          <w:tcPr>
+            <w:tcW w:w="2551" w:type="dxa"/>
+            <w:vAlign w:val="center"/>
+          </w:tcPr>
+          <w:p>
+            <w:pPr>
+              <w:pStyle w:val="a1"/>
+              <w:jc w:val="center"/>
+            </w:pPr>
+            <w:r>
+              <w:rPr>
+                <w:lang w:val="en-US"/>
+              </w:rPr>
+              <w:t>ASCII – 'e'</w:t>
+            </w:r>
+          </w:p>
+          <w:p>
+            <w:pPr>
+              <w:pStyle w:val="a1"/>
+              <w:jc w:val="center"/>
+            </w:pPr>
+            <w:r>
+              <w:rPr>
+                <w:lang w:val="en-US"/>
+              </w:rPr>
+              <w:t>Binary – 0b01100101</w:t>
+            </w:r>
+          </w:p>
+        </w:tc>
+        <w:tc>
+          <w:tcPr>
+            <w:tcW w:w="4388" w:type="dxa"/>
+            <w:vAlign w:val="center"/>
+          </w:tcPr>
+          <w:p>
+            <w:pPr>
+              <w:pStyle w:val="a1"/>
+              <w:jc w:val="center"/>
+            </w:pPr>
+            <w:r>
+              <w:t>Индикатор конца сообщения</w:t>
+            </w:r>
+          </w:p>
+        </w:tc>
+      </w:tr>
+    </w:tbl>
+    <w:p>
+      <w:pPr>
+        <w:pStyle w:val="a1"/>
+        <w:numPr>
+          <w:ilvl w:val="0"/>
+          <w:numId w:val="9"/>
+        </w:numPr>
+      </w:pPr>
+      <w:r>
+        <w:t xml:space="preserve">В модуль </w:t>
+      </w:r>
+      <w:r>
+        <w:rPr>
+          <w:lang w:val="en-US"/>
+        </w:rPr>
+        <w:t>Metronome</w:t>
+      </w:r>
+      <w:r>
+        <w:t xml:space="preserve">, поступает </w:t>
+      </w:r>
+      <w:r>
+        <w:t xml:space="preserve">новое значение ударов в минуту </w:t>
+      </w:r>
+      <w:r>
+        <w:t>bp</w:t>
+      </w:r>
+      <w:r>
+        <w:rPr>
+          <w:lang w:val="en-US"/>
+        </w:rPr>
+        <w:t>mCount</w:t>
+      </w:r>
+      <w:r>
+        <w:t>.</w:t>
+      </w:r>
+    </w:p>
+    <w:p>
+      <w:pPr>
+        <w:pStyle w:val="a1"/>
+        <w:rPr>
+          <w:b/>
+        </w:rPr>
+      </w:pPr>
+      <w:r>
+        <w:rPr>
+          <w:b/>
+        </w:rPr>
+        <w:t xml:space="preserve">Описание подмодулей: </w:t>
+      </w:r>
+    </w:p>
+    <w:p>
+      <w:pPr>
+        <w:pStyle w:val="a1"/>
+        <w:numPr>
+          <w:ilvl w:val="0"/>
+          <w:numId w:val="19"/>
+        </w:numPr>
+      </w:pPr>
+      <w:r>
+        <w:t xml:space="preserve">подмодуль </w:t>
+      </w:r>
+      <w:r>
+        <w:rPr>
+          <w:lang w:val="en-US"/>
+        </w:rPr>
+        <w:t>Debouncer</w:t>
+      </w:r>
+      <w:r>
+        <w:t xml:space="preserve"> </w:t>
+      </w:r>
+      <w:r>
+        <w:t>выделяет переход сигнала кнопки с нуля в единицу, поднимает флаг нажатия и ждет 0.1 секунду перед принятием следующего нажатия.</w:t>
+      </w:r>
+    </w:p>
+    <w:p>
+      <w:pPr>
+        <w:pStyle w:val="a1"/>
+        <w:numPr>
+          <w:ilvl w:val="0"/>
+          <w:numId w:val="19"/>
+        </w:numPr>
+      </w:pPr>
+      <w:r>
+        <w:t xml:space="preserve">подмодуль </w:t>
+      </w:r>
+      <w:r>
+        <w:rPr>
+          <w:lang w:val="en-US"/>
+        </w:rPr>
+        <w:t>Metronome</w:t>
+      </w:r>
+      <w:r>
+        <w:t xml:space="preserve"> </w:t>
+      </w:r>
+      <w:r>
+        <w:t>содержит</w:t>
+      </w:r>
+      <w:r>
+        <w:t xml:space="preserve"> несколько регистров:</w:t>
+      </w:r>
+    </w:p>
+    <w:p>
+      <w:pPr>
+        <w:pStyle w:val="a1"/>
+        <w:numPr>
+          <w:ilvl w:val="0"/>
+          <w:numId w:val="25"/>
+        </w:numPr>
+      </w:pPr>
+      <w:r>
+        <w:t>с</w:t>
+      </w:r>
+      <w:r>
+        <w:t xml:space="preserve">четчик, </w:t>
+      </w:r>
+      <w:r>
+        <w:t>считающий количество тактов (время) до "удара"</w:t>
+      </w:r>
+      <w:r>
+        <w:t>;</w:t>
+      </w:r>
+    </w:p>
+    <w:p>
+      <w:pPr>
+        <w:pStyle w:val="a1"/>
+        <w:numPr>
+          <w:ilvl w:val="0"/>
+          <w:numId w:val="25"/>
+        </w:numPr>
+      </w:pPr>
+      <w:r>
+        <w:t>регистр хранения количества ударов в минуту</w:t>
+      </w:r>
+      <w:r>
+        <w:t>;</w:t>
+      </w:r>
+    </w:p>
+    <w:p>
+      <w:pPr>
+        <w:pStyle w:val="a1"/>
+        <w:numPr>
+          <w:ilvl w:val="0"/>
+          <w:numId w:val="25"/>
+        </w:numPr>
+      </w:pPr>
+      <w:r>
+        <w:t>регистр, хранящий значение счетчика, соответствующее временному отсчету ритма.</w:t>
+      </w:r>
+      <w:r>
+        <w:t xml:space="preserve"> </w:t>
+      </w:r>
+      <w:r>
+        <w:t>В</w:t>
+      </w:r>
+      <w:r>
+        <w:t xml:space="preserve">ычисляется путем деления числа </w:t>
+      </w:r>
+      <m:oMath>
+        <m:r>
+          <w:rPr>
+            <w:rFonts w:ascii="Cambria Math" w:hAnsi="Cambria Math"/>
+          </w:rPr>
+          <m:t>12∙</m:t>
+        </m:r>
+        <m:sSup>
+          <m:sSupPr>
+            <m:ctrlPr>
+              <w:rPr>
+                <w:rFonts w:ascii="Cambria Math" w:hAnsi="Cambria Math"/>
+                <w:i/>
+              </w:rPr>
+            </m:ctrlPr>
+          </m:sSupPr>
+          <m:e>
+            <m:r>
+              <w:rPr>
+                <w:rFonts w:ascii="Cambria Math" w:hAnsi="Cambria Math"/>
+              </w:rPr>
+              <m:t>10</m:t>
+            </m:r>
+          </m:e>
+          <m:sup>
+            <m:r>
+              <w:rPr>
+                <w:rFonts w:ascii="Cambria Math" w:hAnsi="Cambria Math"/>
+              </w:rPr>
+              <m:t>9</m:t>
+            </m:r>
+          </m:sup>
+        </m:sSup>
+      </m:oMath>
+      <w:r>
+        <w:rPr>
+          <w:rFonts w:eastAsiaTheme="minorEastAsia"/>
+        </w:rPr>
+        <w:t>, соответствующего временному отсчету одного удару в минуту на текущее значение ударов в минуту.</w:t>
+      </w:r>
+    </w:p>
+    <w:p>
+      <w:pPr>
+        <w:pStyle w:val="a1"/>
+        <w:numPr>
+          <w:ilvl w:val="0"/>
+          <w:numId w:val="19"/>
+        </w:numPr>
+      </w:pPr>
+      <w:r>
+        <w:t xml:space="preserve">подмодуль </w:t>
+      </w:r>
+      <w:r>
+        <w:rPr>
+          <w:lang w:val="en-US"/>
+        </w:rPr>
+        <w:t>Display</w:t>
+      </w:r>
+      <w:r>
+        <w:t>,</w:t>
+      </w:r>
+      <w:r>
+        <w:t xml:space="preserve"> выводит текущее количество ударов в минуту на</w:t>
+      </w:r>
+      <w:r>
+        <w:t>:</w:t>
+      </w:r>
+    </w:p>
+    <w:p>
+      <w:pPr>
+        <w:pStyle w:val="a1"/>
+        <w:numPr>
+          <w:ilvl w:val="0"/>
+          <w:numId w:val="26"/>
+        </w:numPr>
+      </w:pPr>
+      <w:r>
+        <w:t>Светодиоды. Первый светодиод служит для индикации количества ударов в минуту (время горения 0.1 с)</w:t>
+      </w:r>
+      <w:r>
+        <w:t xml:space="preserve">. Второй загорается при достижении шестисот ударов в минуту и сообщает о </w:t>
+      </w:r>
+      <w:r>
+        <w:t>том,</w:t>
+      </w:r>
+      <w:r>
+        <w:t xml:space="preserve"> что </w:t>
+      </w:r>
+      <w:r>
+        <w:t xml:space="preserve">первый светодиод не может переключаться </w:t>
+      </w:r>
+      <w:r>
+        <w:t xml:space="preserve">быстрее </w:t>
+      </w:r>
+      <w:r>
+        <w:t xml:space="preserve">(600 ударов в минуту – 1 удар каждую 0.1 секунду). Третий светодиод </w:t>
+      </w:r>
+      <w:r>
+        <w:t>загорается</w:t>
+      </w:r>
+      <w:r>
+        <w:t xml:space="preserve"> при количестве ударов в минуту больше либо равным 9999, т. к. больше нет </w:t>
+      </w:r>
+      <w:r>
+        <w:t>семисегментных</w:t>
+      </w:r>
+      <w:r>
+        <w:t xml:space="preserve"> индикаторов для отображения большего числа</w:t>
+      </w:r>
+      <w:r>
+        <w:t>;</w:t>
+      </w:r>
+    </w:p>
+    <w:p>
+      <w:pPr>
+        <w:pStyle w:val="a1"/>
+        <w:numPr>
+          <w:ilvl w:val="0"/>
+          <w:numId w:val="26"/>
+        </w:numPr>
+      </w:pPr>
+      <w:r>
+        <w:t xml:space="preserve">4 семисегментных индикатора. Из 32-битного регистра, хранящего количество ударов </w:t>
+      </w:r>
+      <w:r>
+        <w:t>в минуту,</w:t>
+      </w:r>
+      <w:r>
+        <w:t xml:space="preserve"> выделя</w:t>
+      </w:r>
+      <w:r>
+        <w:t>е</w:t>
+      </w:r>
+      <w:r>
+        <w:t xml:space="preserve">тся количество единиц, десятков, сотен и тысяч с помощью трех последовательно соединенных делителей на 10 и подаются на декодеры из двоичного кода в код нужных сегментов ССИ. Так же с частотой </w:t>
+      </w:r>
+      <w:r>
+        <w:t>~</w:t>
+      </w:r>
+      <w:r>
+        <w:t>60 Гц происходит динамическая индикация – переключение работающего ССИ.</w:t>
       </w:r>
     </w:p>
     <w:p/>
@@ -2115,60 +4382,31 @@
     <w:p/>
     <w:p>
       <w:pPr>
-        <w:rPr>
-          <w:lang w:val="en-US"/>
-        </w:rPr>
-      </w:pPr>
+        <w:pStyle w:val="Heading1"/>
+      </w:pPr>
+      <w:bookmarkStart w:id="7" w:name="_Toc161094749"/>
+      <w:r>
+        <w:lastRenderedPageBreak/>
+        <w:t>Заключение</w:t>
+      </w:r>
+      <w:bookmarkEnd w:id="7"/>
     </w:p>
     <w:p>
-      <w:pPr>
-        <w:pStyle w:val="Heading1"/>
-      </w:pPr>
-      <w:bookmarkStart w:id="6" w:name="_Toc160655107"/>
-      <w:r>
-        <w:t>Глава 4. Результаты исследований</w:t>
-      </w:r>
-      <w:bookmarkEnd w:id="6"/>
-    </w:p>
-    <w:p/>
-    <w:p>
-      <w:pPr>
-        <w:pStyle w:val="Heading1"/>
-      </w:pPr>
-      <w:bookmarkStart w:id="7" w:name="_Toc160655108"/>
-      <w:r>
-        <w:t>Заключение</w:t>
-      </w:r>
-      <w:bookmarkEnd w:id="7"/>
-    </w:p>
-    <w:p/>
-    <w:p>
-      <w:pPr>
-        <w:pStyle w:val="Heading1"/>
-      </w:pPr>
-      <w:bookmarkStart w:id="8" w:name="_Toc160655109"/>
-      <w:r>
-        <w:t>Список литературы</w:t>
-      </w:r>
-      <w:bookmarkEnd w:id="8"/>
-      <w:r>
-        <w:t xml:space="preserve"> </w:t>
-      </w:r>
-    </w:p>
-    <w:p/>
-    <w:p>
-      <w:pPr>
-        <w:pStyle w:val="Heading1"/>
-      </w:pPr>
-      <w:bookmarkStart w:id="9" w:name="_Toc160655110"/>
-      <w:r>
-        <w:lastRenderedPageBreak/>
-        <w:t xml:space="preserve">Приложение </w:t>
-      </w:r>
-      <w:r>
-        <w:t>А</w:t>
-      </w:r>
-      <w:bookmarkEnd w:id="9"/>
+      <w:r>
+        <w:t>В данной работе был реализ</w:t>
+      </w:r>
+      <w:r>
+        <w:t>ован</w:t>
+      </w:r>
+      <w:r>
+        <w:t xml:space="preserve"> метроном</w:t>
+      </w:r>
+      <w:r>
+        <w:t>, работающий на частоте 200 МГц и обеспечивающий точность установки ритма 5 нс через программу на компьютере, а также кнопками на плате</w:t>
+      </w:r>
+      <w:r>
+        <w:t>.</w:t>
+      </w:r>
     </w:p>
     <w:p/>
     <w:sectPr>
@@ -2181,6 +4419,39 @@
 </w:document>
 </file>
 
+<file path=word/comments.xml><?xml version="1.0" encoding="utf-8"?>
+<w:comments xmlns:wpc="http://schemas.microsoft.com/office/word/2010/wordprocessingCanvas" xmlns:cx="http://schemas.microsoft.com/office/drawing/2014/chartex" xmlns:cx1="http://schemas.microsoft.com/office/drawing/2015/9/8/chartex" xmlns:cx2="http://schemas.microsoft.com/office/drawing/2015/10/21/chartex" xmlns:cx3="http://schemas.microsoft.com/office/drawing/2016/5/9/chartex" xmlns:cx4="http://schemas.microsoft.com/office/drawing/2016/5/10/chartex" xmlns:cx5="http://schemas.microsoft.com/office/drawing/2016/5/11/chartex" xmlns:cx6="http://schemas.microsoft.com/office/drawing/2016/5/12/chartex" xmlns:cx7="http://schemas.microsoft.com/office/drawing/2016/5/13/chartex" xmlns:cx8="http://schemas.microsoft.com/office/drawing/2016/5/14/chartex" xmlns:mc="http://schemas.openxmlformats.org/markup-compatibility/2006" xmlns:aink="http://schemas.microsoft.com/office/drawing/2016/ink" xmlns:am3d="http://schemas.microsoft.com/office/drawing/2017/model3d" xmlns:o="urn:schemas-microsoft-com:office:office" xmlns:r="http://schemas.openxmlformats.org/officeDocument/2006/relationships" xmlns:m="http://schemas.openxmlformats.org/officeDocument/2006/math" xmlns:v="urn:schemas-microsoft-com:vml" xmlns:wp14="http://schemas.microsoft.com/office/word/2010/wordprocessingDrawing" xmlns:wp="http://schemas.openxmlformats.org/drawingml/2006/wordprocessingDrawing" xmlns:w10="urn:schemas-microsoft-com:office:word" xmlns:w="http://schemas.openxmlformats.org/wordprocessingml/2006/main" xmlns:w14="http://schemas.microsoft.com/office/word/2010/wordml" xmlns:w15="http://schemas.microsoft.com/office/word/2012/wordml" xmlns:w16cex="http://schemas.microsoft.com/office/word/2018/wordml/cex" xmlns:w16cid="http://schemas.microsoft.com/office/word/2016/wordml/cid" xmlns:w16="http://schemas.microsoft.com/office/word/2018/wordml" xmlns:w16sdtdh="http://schemas.microsoft.com/office/word/2020/wordml/sdtdatahash" xmlns:w16se="http://schemas.microsoft.com/office/word/2015/wordml/symex" xmlns:wpg="http://schemas.microsoft.com/office/word/2010/wordprocessingGroup" xmlns:wpi="http://schemas.microsoft.com/office/word/2010/wordprocessingInk" xmlns:wne="http://schemas.microsoft.com/office/word/2006/wordml" xmlns:wps="http://schemas.microsoft.com/office/word/2010/wordprocessingShape" mc:Ignorable="w14 w15 w16se w16cid w16 w16cex w16sdtdh wp14">
+  <w:comment w:id="6" w:author="Артём Сергеевич Худяков" w:date="2023-10-31T17:19:00Z" w:initials="АСХ">
+    <w:p>
+      <w:pPr>
+        <w:spacing w:before="0" w:after="0" w:line="240" w:lineRule="auto"/>
+        <w:ind w:firstLine="0"/>
+        <w:jc w:val="left"/>
+      </w:pPr>
+      <w:r>
+        <w:rPr>
+          <w:rFonts w:ascii="Arial" w:eastAsia="Arial" w:hAnsi="Arial" w:cs="Arial"/>
+          <w:sz w:val="22"/>
+        </w:rPr>
+        <w:t>Картинка с протоколом</w:t>
+      </w:r>
+    </w:p>
+  </w:comment>
+</w:comments>
+</file>
+
+<file path=word/commentsExtended.xml><?xml version="1.0" encoding="utf-8"?>
+<w15:commentsEx xmlns:wpc="http://schemas.microsoft.com/office/word/2010/wordprocessingCanvas" xmlns:cx="http://schemas.microsoft.com/office/drawing/2014/chartex" xmlns:cx1="http://schemas.microsoft.com/office/drawing/2015/9/8/chartex" xmlns:cx2="http://schemas.microsoft.com/office/drawing/2015/10/21/chartex" xmlns:cx3="http://schemas.microsoft.com/office/drawing/2016/5/9/chartex" xmlns:cx4="http://schemas.microsoft.com/office/drawing/2016/5/10/chartex" xmlns:cx5="http://schemas.microsoft.com/office/drawing/2016/5/11/chartex" xmlns:cx6="http://schemas.microsoft.com/office/drawing/2016/5/12/chartex" xmlns:cx7="http://schemas.microsoft.com/office/drawing/2016/5/13/chartex" xmlns:cx8="http://schemas.microsoft.com/office/drawing/2016/5/14/chartex" xmlns:mc="http://schemas.openxmlformats.org/markup-compatibility/2006" xmlns:aink="http://schemas.microsoft.com/office/drawing/2016/ink" xmlns:am3d="http://schemas.microsoft.com/office/drawing/2017/model3d" xmlns:o="urn:schemas-microsoft-com:office:office" xmlns:r="http://schemas.openxmlformats.org/officeDocument/2006/relationships" xmlns:m="http://schemas.openxmlformats.org/officeDocument/2006/math" xmlns:v="urn:schemas-microsoft-com:vml" xmlns:wp14="http://schemas.microsoft.com/office/word/2010/wordprocessingDrawing" xmlns:wp="http://schemas.openxmlformats.org/drawingml/2006/wordprocessingDrawing" xmlns:w10="urn:schemas-microsoft-com:office:word" xmlns:w="http://schemas.openxmlformats.org/wordprocessingml/2006/main" xmlns:w14="http://schemas.microsoft.com/office/word/2010/wordml" xmlns:w15="http://schemas.microsoft.com/office/word/2012/wordml" xmlns:w16cex="http://schemas.microsoft.com/office/word/2018/wordml/cex" xmlns:w16cid="http://schemas.microsoft.com/office/word/2016/wordml/cid" xmlns:w16="http://schemas.microsoft.com/office/word/2018/wordml" xmlns:w16sdtdh="http://schemas.microsoft.com/office/word/2020/wordml/sdtdatahash" xmlns:w16se="http://schemas.microsoft.com/office/word/2015/wordml/symex" xmlns:wpg="http://schemas.microsoft.com/office/word/2010/wordprocessingGroup" xmlns:wpi="http://schemas.microsoft.com/office/word/2010/wordprocessingInk" xmlns:wne="http://schemas.microsoft.com/office/word/2006/wordml" xmlns:wps="http://schemas.microsoft.com/office/word/2010/wordprocessingShape" mc:Ignorable="w14 w15 w16se w16cid w16 w16cex w16sdtdh wp14">
+  <w15:commentEx w15:paraId="3FE29D1F" w15:done="1"/>
+</w15:commentsEx>
+</file>
+
+<file path=word/commentsIds.xml><?xml version="1.0" encoding="utf-8"?>
+<w16cid:commentsIds xmlns:wpc="http://schemas.microsoft.com/office/word/2010/wordprocessingCanvas" xmlns:cx="http://schemas.microsoft.com/office/drawing/2014/chartex" xmlns:cx1="http://schemas.microsoft.com/office/drawing/2015/9/8/chartex" xmlns:cx2="http://schemas.microsoft.com/office/drawing/2015/10/21/chartex" xmlns:cx3="http://schemas.microsoft.com/office/drawing/2016/5/9/chartex" xmlns:cx4="http://schemas.microsoft.com/office/drawing/2016/5/10/chartex" xmlns:cx5="http://schemas.microsoft.com/office/drawing/2016/5/11/chartex" xmlns:cx6="http://schemas.microsoft.com/office/drawing/2016/5/12/chartex" xmlns:cx7="http://schemas.microsoft.com/office/drawing/2016/5/13/chartex" xmlns:cx8="http://schemas.microsoft.com/office/drawing/2016/5/14/chartex" xmlns:mc="http://schemas.openxmlformats.org/markup-compatibility/2006" xmlns:aink="http://schemas.microsoft.com/office/drawing/2016/ink" xmlns:am3d="http://schemas.microsoft.com/office/drawing/2017/model3d" xmlns:o="urn:schemas-microsoft-com:office:office" xmlns:r="http://schemas.openxmlformats.org/officeDocument/2006/relationships" xmlns:m="http://schemas.openxmlformats.org/officeDocument/2006/math" xmlns:v="urn:schemas-microsoft-com:vml" xmlns:wp14="http://schemas.microsoft.com/office/word/2010/wordprocessingDrawing" xmlns:wp="http://schemas.openxmlformats.org/drawingml/2006/wordprocessingDrawing" xmlns:w10="urn:schemas-microsoft-com:office:word" xmlns:w="http://schemas.openxmlformats.org/wordprocessingml/2006/main" xmlns:w14="http://schemas.microsoft.com/office/word/2010/wordml" xmlns:w15="http://schemas.microsoft.com/office/word/2012/wordml" xmlns:w16cex="http://schemas.microsoft.com/office/word/2018/wordml/cex" xmlns:w16cid="http://schemas.microsoft.com/office/word/2016/wordml/cid" xmlns:w16="http://schemas.microsoft.com/office/word/2018/wordml" xmlns:w16sdtdh="http://schemas.microsoft.com/office/word/2020/wordml/sdtdatahash" xmlns:w16se="http://schemas.microsoft.com/office/word/2015/wordml/symex" xmlns:wpg="http://schemas.microsoft.com/office/word/2010/wordprocessingGroup" xmlns:wpi="http://schemas.microsoft.com/office/word/2010/wordprocessingInk" xmlns:wne="http://schemas.microsoft.com/office/word/2006/wordml" xmlns:wps="http://schemas.microsoft.com/office/word/2010/wordprocessingShape" mc:Ignorable="w14 w15 w16se w16cid w16 w16cex w16sdtdh wp14">
+  <w16cid:commentId w16cid:paraId="3FE29D1F" w16cid:durableId="28EBD850"/>
+</w16cid:commentsIds>
+</file>
+
 <file path=word/endnotes.xml><?xml version="1.0" encoding="utf-8"?>
 <w:endnotes xmlns:wpc="http://schemas.microsoft.com/office/word/2010/wordprocessingCanvas" xmlns:cx="http://schemas.microsoft.com/office/drawing/2014/chartex" xmlns:cx1="http://schemas.microsoft.com/office/drawing/2015/9/8/chartex" xmlns:cx2="http://schemas.microsoft.com/office/drawing/2015/10/21/chartex" xmlns:cx3="http://schemas.microsoft.com/office/drawing/2016/5/9/chartex" xmlns:cx4="http://schemas.microsoft.com/office/drawing/2016/5/10/chartex" xmlns:cx5="http://schemas.microsoft.com/office/drawing/2016/5/11/chartex" xmlns:cx6="http://schemas.microsoft.com/office/drawing/2016/5/12/chartex" xmlns:cx7="http://schemas.microsoft.com/office/drawing/2016/5/13/chartex" xmlns:cx8="http://schemas.microsoft.com/office/drawing/2016/5/14/chartex" xmlns:mc="http://schemas.openxmlformats.org/markup-compatibility/2006" xmlns:aink="http://schemas.microsoft.com/office/drawing/2016/ink" xmlns:am3d="http://schemas.microsoft.com/office/drawing/2017/model3d" xmlns:o="urn:schemas-microsoft-com:office:office" xmlns:r="http://schemas.openxmlformats.org/officeDocument/2006/relationships" xmlns:m="http://schemas.openxmlformats.org/officeDocument/2006/math" xmlns:v="urn:schemas-microsoft-com:vml" xmlns:wp14="http://schemas.microsoft.com/office/word/2010/wordprocessingDrawing" xmlns:wp="http://schemas.openxmlformats.org/drawingml/2006/wordprocessingDrawing" xmlns:w10="urn:schemas-microsoft-com:office:word" xmlns:w="http://schemas.openxmlformats.org/wordprocessingml/2006/main" xmlns:w14="http://schemas.microsoft.com/office/word/2010/wordml" xmlns:w15="http://schemas.microsoft.com/office/word/2012/wordml" xmlns:w16cex="http://schemas.microsoft.com/office/word/2018/wordml/cex" xmlns:w16cid="http://schemas.microsoft.com/office/word/2016/wordml/cid" xmlns:w16="http://schemas.microsoft.com/office/word/2018/wordml" xmlns:w16sdtdh="http://schemas.microsoft.com/office/word/2020/wordml/sdtdatahash" xmlns:w16se="http://schemas.microsoft.com/office/word/2015/wordml/symex" xmlns:wpg="http://schemas.microsoft.com/office/word/2010/wordprocessingGroup" xmlns:wpi="http://schemas.microsoft.com/office/word/2010/wordprocessingInk" xmlns:wne="http://schemas.microsoft.com/office/word/2006/wordml" xmlns:wps="http://schemas.microsoft.com/office/word/2010/wordprocessingShape" mc:Ignorable="w14 w15 w16se w16cid w16 w16cex w16sdtdh wp14">
   <w:endnote w:type="separator" w:id="-1">
@@ -3313,6 +5584,95 @@
     </w:lvl>
   </w:abstractNum>
   <w:abstractNum w:abstractNumId="10" w15:restartNumberingAfterBreak="0">
+    <w:nsid w:val="3F5E4588"/>
+    <w:multiLevelType w:val="hybridMultilevel"/>
+    <w:tmpl w:val="07FA7920"/>
+    <w:lvl w:ilvl="0" w:tplc="C3D0B9EC">
+      <w:start w:val="1"/>
+      <w:numFmt w:val="decimal"/>
+      <w:lvlText w:val="%1)"/>
+      <w:lvlJc w:val="left"/>
+      <w:pPr>
+        <w:ind w:left="1080" w:hanging="360"/>
+      </w:pPr>
+      <w:rPr>
+        <w:rFonts w:hint="default"/>
+      </w:rPr>
+    </w:lvl>
+    <w:lvl w:ilvl="1" w:tplc="04190019" w:tentative="1">
+      <w:start w:val="1"/>
+      <w:numFmt w:val="lowerLetter"/>
+      <w:lvlText w:val="%2."/>
+      <w:lvlJc w:val="left"/>
+      <w:pPr>
+        <w:ind w:left="1800" w:hanging="360"/>
+      </w:pPr>
+    </w:lvl>
+    <w:lvl w:ilvl="2" w:tplc="0419001B" w:tentative="1">
+      <w:start w:val="1"/>
+      <w:numFmt w:val="lowerRoman"/>
+      <w:lvlText w:val="%3."/>
+      <w:lvlJc w:val="right"/>
+      <w:pPr>
+        <w:ind w:left="2520" w:hanging="180"/>
+      </w:pPr>
+    </w:lvl>
+    <w:lvl w:ilvl="3" w:tplc="0419000F" w:tentative="1">
+      <w:start w:val="1"/>
+      <w:numFmt w:val="decimal"/>
+      <w:lvlText w:val="%4."/>
+      <w:lvlJc w:val="left"/>
+      <w:pPr>
+        <w:ind w:left="3240" w:hanging="360"/>
+      </w:pPr>
+    </w:lvl>
+    <w:lvl w:ilvl="4" w:tplc="04190019" w:tentative="1">
+      <w:start w:val="1"/>
+      <w:numFmt w:val="lowerLetter"/>
+      <w:lvlText w:val="%5."/>
+      <w:lvlJc w:val="left"/>
+      <w:pPr>
+        <w:ind w:left="3960" w:hanging="360"/>
+      </w:pPr>
+    </w:lvl>
+    <w:lvl w:ilvl="5" w:tplc="0419001B" w:tentative="1">
+      <w:start w:val="1"/>
+      <w:numFmt w:val="lowerRoman"/>
+      <w:lvlText w:val="%6."/>
+      <w:lvlJc w:val="right"/>
+      <w:pPr>
+        <w:ind w:left="4680" w:hanging="180"/>
+      </w:pPr>
+    </w:lvl>
+    <w:lvl w:ilvl="6" w:tplc="0419000F" w:tentative="1">
+      <w:start w:val="1"/>
+      <w:numFmt w:val="decimal"/>
+      <w:lvlText w:val="%7."/>
+      <w:lvlJc w:val="left"/>
+      <w:pPr>
+        <w:ind w:left="5400" w:hanging="360"/>
+      </w:pPr>
+    </w:lvl>
+    <w:lvl w:ilvl="7" w:tplc="04190019" w:tentative="1">
+      <w:start w:val="1"/>
+      <w:numFmt w:val="lowerLetter"/>
+      <w:lvlText w:val="%8."/>
+      <w:lvlJc w:val="left"/>
+      <w:pPr>
+        <w:ind w:left="6120" w:hanging="360"/>
+      </w:pPr>
+    </w:lvl>
+    <w:lvl w:ilvl="8" w:tplc="0419001B" w:tentative="1">
+      <w:start w:val="1"/>
+      <w:numFmt w:val="lowerRoman"/>
+      <w:lvlText w:val="%9."/>
+      <w:lvlJc w:val="right"/>
+      <w:pPr>
+        <w:ind w:left="6840" w:hanging="180"/>
+      </w:pPr>
+    </w:lvl>
+  </w:abstractNum>
+  <w:abstractNum w:abstractNumId="11" w15:restartNumberingAfterBreak="0">
     <w:nsid w:val="40DC7D06"/>
     <w:multiLevelType w:val="multilevel"/>
     <w:tmpl w:val="43C08DE6"/>
@@ -3410,7 +5770,7 @@
       </w:pPr>
     </w:lvl>
   </w:abstractNum>
-  <w:abstractNum w:abstractNumId="11" w15:restartNumberingAfterBreak="0">
+  <w:abstractNum w:abstractNumId="12" w15:restartNumberingAfterBreak="0">
     <w:nsid w:val="479F62AC"/>
     <w:multiLevelType w:val="multilevel"/>
     <w:tmpl w:val="6640111C"/>
@@ -3508,7 +5868,7 @@
       </w:pPr>
     </w:lvl>
   </w:abstractNum>
-  <w:abstractNum w:abstractNumId="12" w15:restartNumberingAfterBreak="0">
+  <w:abstractNum w:abstractNumId="13" w15:restartNumberingAfterBreak="0">
     <w:nsid w:val="4DFB699D"/>
     <w:multiLevelType w:val="multilevel"/>
     <w:tmpl w:val="CF66FD56"/>
@@ -3630,7 +5990,185 @@
       </w:rPr>
     </w:lvl>
   </w:abstractNum>
-  <w:abstractNum w:abstractNumId="13" w15:restartNumberingAfterBreak="0">
+  <w:abstractNum w:abstractNumId="14" w15:restartNumberingAfterBreak="0">
+    <w:nsid w:val="51D940EF"/>
+    <w:multiLevelType w:val="hybridMultilevel"/>
+    <w:tmpl w:val="64C418A4"/>
+    <w:lvl w:ilvl="0" w:tplc="965E23BC">
+      <w:start w:val="1"/>
+      <w:numFmt w:val="decimal"/>
+      <w:lvlText w:val="%1)"/>
+      <w:lvlJc w:val="left"/>
+      <w:pPr>
+        <w:ind w:left="1069" w:hanging="360"/>
+      </w:pPr>
+      <w:rPr>
+        <w:rFonts w:hint="default"/>
+      </w:rPr>
+    </w:lvl>
+    <w:lvl w:ilvl="1" w:tplc="04190019" w:tentative="1">
+      <w:start w:val="1"/>
+      <w:numFmt w:val="lowerLetter"/>
+      <w:lvlText w:val="%2."/>
+      <w:lvlJc w:val="left"/>
+      <w:pPr>
+        <w:ind w:left="1789" w:hanging="360"/>
+      </w:pPr>
+    </w:lvl>
+    <w:lvl w:ilvl="2" w:tplc="0419001B" w:tentative="1">
+      <w:start w:val="1"/>
+      <w:numFmt w:val="lowerRoman"/>
+      <w:lvlText w:val="%3."/>
+      <w:lvlJc w:val="right"/>
+      <w:pPr>
+        <w:ind w:left="2509" w:hanging="180"/>
+      </w:pPr>
+    </w:lvl>
+    <w:lvl w:ilvl="3" w:tplc="0419000F" w:tentative="1">
+      <w:start w:val="1"/>
+      <w:numFmt w:val="decimal"/>
+      <w:lvlText w:val="%4."/>
+      <w:lvlJc w:val="left"/>
+      <w:pPr>
+        <w:ind w:left="3229" w:hanging="360"/>
+      </w:pPr>
+    </w:lvl>
+    <w:lvl w:ilvl="4" w:tplc="04190019" w:tentative="1">
+      <w:start w:val="1"/>
+      <w:numFmt w:val="lowerLetter"/>
+      <w:lvlText w:val="%5."/>
+      <w:lvlJc w:val="left"/>
+      <w:pPr>
+        <w:ind w:left="3949" w:hanging="360"/>
+      </w:pPr>
+    </w:lvl>
+    <w:lvl w:ilvl="5" w:tplc="0419001B" w:tentative="1">
+      <w:start w:val="1"/>
+      <w:numFmt w:val="lowerRoman"/>
+      <w:lvlText w:val="%6."/>
+      <w:lvlJc w:val="right"/>
+      <w:pPr>
+        <w:ind w:left="4669" w:hanging="180"/>
+      </w:pPr>
+    </w:lvl>
+    <w:lvl w:ilvl="6" w:tplc="0419000F" w:tentative="1">
+      <w:start w:val="1"/>
+      <w:numFmt w:val="decimal"/>
+      <w:lvlText w:val="%7."/>
+      <w:lvlJc w:val="left"/>
+      <w:pPr>
+        <w:ind w:left="5389" w:hanging="360"/>
+      </w:pPr>
+    </w:lvl>
+    <w:lvl w:ilvl="7" w:tplc="04190019" w:tentative="1">
+      <w:start w:val="1"/>
+      <w:numFmt w:val="lowerLetter"/>
+      <w:lvlText w:val="%8."/>
+      <w:lvlJc w:val="left"/>
+      <w:pPr>
+        <w:ind w:left="6109" w:hanging="360"/>
+      </w:pPr>
+    </w:lvl>
+    <w:lvl w:ilvl="8" w:tplc="0419001B" w:tentative="1">
+      <w:start w:val="1"/>
+      <w:numFmt w:val="lowerRoman"/>
+      <w:lvlText w:val="%9."/>
+      <w:lvlJc w:val="right"/>
+      <w:pPr>
+        <w:ind w:left="6829" w:hanging="180"/>
+      </w:pPr>
+    </w:lvl>
+  </w:abstractNum>
+  <w:abstractNum w:abstractNumId="15" w15:restartNumberingAfterBreak="0">
+    <w:nsid w:val="5AE83994"/>
+    <w:multiLevelType w:val="hybridMultilevel"/>
+    <w:tmpl w:val="6AC2F500"/>
+    <w:lvl w:ilvl="0" w:tplc="1ED2C8A8">
+      <w:start w:val="1"/>
+      <w:numFmt w:val="decimal"/>
+      <w:lvlText w:val="%1)"/>
+      <w:lvlJc w:val="left"/>
+      <w:pPr>
+        <w:ind w:left="1080" w:hanging="360"/>
+      </w:pPr>
+      <w:rPr>
+        <w:rFonts w:hint="default"/>
+      </w:rPr>
+    </w:lvl>
+    <w:lvl w:ilvl="1" w:tplc="04190019" w:tentative="1">
+      <w:start w:val="1"/>
+      <w:numFmt w:val="lowerLetter"/>
+      <w:lvlText w:val="%2."/>
+      <w:lvlJc w:val="left"/>
+      <w:pPr>
+        <w:ind w:left="1800" w:hanging="360"/>
+      </w:pPr>
+    </w:lvl>
+    <w:lvl w:ilvl="2" w:tplc="0419001B" w:tentative="1">
+      <w:start w:val="1"/>
+      <w:numFmt w:val="lowerRoman"/>
+      <w:lvlText w:val="%3."/>
+      <w:lvlJc w:val="right"/>
+      <w:pPr>
+        <w:ind w:left="2520" w:hanging="180"/>
+      </w:pPr>
+    </w:lvl>
+    <w:lvl w:ilvl="3" w:tplc="0419000F" w:tentative="1">
+      <w:start w:val="1"/>
+      <w:numFmt w:val="decimal"/>
+      <w:lvlText w:val="%4."/>
+      <w:lvlJc w:val="left"/>
+      <w:pPr>
+        <w:ind w:left="3240" w:hanging="360"/>
+      </w:pPr>
+    </w:lvl>
+    <w:lvl w:ilvl="4" w:tplc="04190019" w:tentative="1">
+      <w:start w:val="1"/>
+      <w:numFmt w:val="lowerLetter"/>
+      <w:lvlText w:val="%5."/>
+      <w:lvlJc w:val="left"/>
+      <w:pPr>
+        <w:ind w:left="3960" w:hanging="360"/>
+      </w:pPr>
+    </w:lvl>
+    <w:lvl w:ilvl="5" w:tplc="0419001B" w:tentative="1">
+      <w:start w:val="1"/>
+      <w:numFmt w:val="lowerRoman"/>
+      <w:lvlText w:val="%6."/>
+      <w:lvlJc w:val="right"/>
+      <w:pPr>
+        <w:ind w:left="4680" w:hanging="180"/>
+      </w:pPr>
+    </w:lvl>
+    <w:lvl w:ilvl="6" w:tplc="0419000F" w:tentative="1">
+      <w:start w:val="1"/>
+      <w:numFmt w:val="decimal"/>
+      <w:lvlText w:val="%7."/>
+      <w:lvlJc w:val="left"/>
+      <w:pPr>
+        <w:ind w:left="5400" w:hanging="360"/>
+      </w:pPr>
+    </w:lvl>
+    <w:lvl w:ilvl="7" w:tplc="04190019" w:tentative="1">
+      <w:start w:val="1"/>
+      <w:numFmt w:val="lowerLetter"/>
+      <w:lvlText w:val="%8."/>
+      <w:lvlJc w:val="left"/>
+      <w:pPr>
+        <w:ind w:left="6120" w:hanging="360"/>
+      </w:pPr>
+    </w:lvl>
+    <w:lvl w:ilvl="8" w:tplc="0419001B" w:tentative="1">
+      <w:start w:val="1"/>
+      <w:numFmt w:val="lowerRoman"/>
+      <w:lvlText w:val="%9."/>
+      <w:lvlJc w:val="right"/>
+      <w:pPr>
+        <w:ind w:left="6840" w:hanging="180"/>
+      </w:pPr>
+    </w:lvl>
+  </w:abstractNum>
+  <w:abstractNum w:abstractNumId="16" w15:restartNumberingAfterBreak="0">
     <w:nsid w:val="5FCD75AB"/>
     <w:multiLevelType w:val="multilevel"/>
     <w:tmpl w:val="ECAAC2F6"/>
@@ -3728,7 +6266,7 @@
       </w:pPr>
     </w:lvl>
   </w:abstractNum>
-  <w:abstractNum w:abstractNumId="14" w15:restartNumberingAfterBreak="0">
+  <w:abstractNum w:abstractNumId="17" w15:restartNumberingAfterBreak="0">
     <w:nsid w:val="6B00311F"/>
     <w:multiLevelType w:val="multilevel"/>
     <w:tmpl w:val="52A03F04"/>
@@ -3850,7 +6388,7 @@
       </w:rPr>
     </w:lvl>
   </w:abstractNum>
-  <w:abstractNum w:abstractNumId="15" w15:restartNumberingAfterBreak="0">
+  <w:abstractNum w:abstractNumId="18" w15:restartNumberingAfterBreak="0">
     <w:nsid w:val="6CBD6D04"/>
     <w:multiLevelType w:val="multilevel"/>
     <w:tmpl w:val="0FAA29BC"/>
@@ -3948,7 +6486,7 @@
       </w:pPr>
     </w:lvl>
   </w:abstractNum>
-  <w:abstractNum w:abstractNumId="16" w15:restartNumberingAfterBreak="0">
+  <w:abstractNum w:abstractNumId="19" w15:restartNumberingAfterBreak="0">
     <w:nsid w:val="6E766488"/>
     <w:multiLevelType w:val="multilevel"/>
     <w:tmpl w:val="206EA7A8"/>
@@ -4061,7 +6599,7 @@
       </w:rPr>
     </w:lvl>
   </w:abstractNum>
-  <w:abstractNum w:abstractNumId="17" w15:restartNumberingAfterBreak="0">
+  <w:abstractNum w:abstractNumId="20" w15:restartNumberingAfterBreak="0">
     <w:nsid w:val="717A20B6"/>
     <w:multiLevelType w:val="multilevel"/>
     <w:tmpl w:val="9028E412"/>
@@ -4159,7 +6697,7 @@
       </w:pPr>
     </w:lvl>
   </w:abstractNum>
-  <w:abstractNum w:abstractNumId="18" w15:restartNumberingAfterBreak="0">
+  <w:abstractNum w:abstractNumId="21" w15:restartNumberingAfterBreak="0">
     <w:nsid w:val="729B7B17"/>
     <w:multiLevelType w:val="multilevel"/>
     <w:tmpl w:val="D0FCF7C0"/>
@@ -4257,7 +6795,7 @@
       </w:pPr>
     </w:lvl>
   </w:abstractNum>
-  <w:abstractNum w:abstractNumId="19" w15:restartNumberingAfterBreak="0">
+  <w:abstractNum w:abstractNumId="22" w15:restartNumberingAfterBreak="0">
     <w:nsid w:val="757E322B"/>
     <w:multiLevelType w:val="multilevel"/>
     <w:tmpl w:val="C2221E42"/>
@@ -4379,7 +6917,7 @@
       </w:rPr>
     </w:lvl>
   </w:abstractNum>
-  <w:abstractNum w:abstractNumId="20" w15:restartNumberingAfterBreak="0">
+  <w:abstractNum w:abstractNumId="23" w15:restartNumberingAfterBreak="0">
     <w:nsid w:val="766D7EDE"/>
     <w:multiLevelType w:val="multilevel"/>
     <w:tmpl w:val="BC266E9C"/>
@@ -4501,7 +7039,7 @@
       </w:rPr>
     </w:lvl>
   </w:abstractNum>
-  <w:abstractNum w:abstractNumId="21" w15:restartNumberingAfterBreak="0">
+  <w:abstractNum w:abstractNumId="24" w15:restartNumberingAfterBreak="0">
     <w:nsid w:val="77F37640"/>
     <w:multiLevelType w:val="hybridMultilevel"/>
     <w:tmpl w:val="63869A7C"/>
@@ -4590,7 +7128,7 @@
       </w:pPr>
     </w:lvl>
   </w:abstractNum>
-  <w:abstractNum w:abstractNumId="22" w15:restartNumberingAfterBreak="0">
+  <w:abstractNum w:abstractNumId="25" w15:restartNumberingAfterBreak="0">
     <w:nsid w:val="7DC40A34"/>
     <w:multiLevelType w:val="multilevel"/>
     <w:tmpl w:val="39306258"/>
@@ -4692,16 +7230,16 @@
     <w:abstractNumId w:val="9"/>
   </w:num>
   <w:num w:numId="2">
-    <w:abstractNumId w:val="17"/>
+    <w:abstractNumId w:val="20"/>
   </w:num>
   <w:num w:numId="3">
-    <w:abstractNumId w:val="13"/>
+    <w:abstractNumId w:val="16"/>
   </w:num>
   <w:num w:numId="4">
-    <w:abstractNumId w:val="18"/>
+    <w:abstractNumId w:val="21"/>
   </w:num>
   <w:num w:numId="5">
-    <w:abstractNumId w:val="22"/>
+    <w:abstractNumId w:val="25"/>
   </w:num>
   <w:num w:numId="6">
     <w:abstractNumId w:val="0"/>
@@ -4713,13 +7251,13 @@
     <w:abstractNumId w:val="1"/>
   </w:num>
   <w:num w:numId="9">
-    <w:abstractNumId w:val="10"/>
+    <w:abstractNumId w:val="11"/>
   </w:num>
   <w:num w:numId="10">
-    <w:abstractNumId w:val="11"/>
+    <w:abstractNumId w:val="12"/>
   </w:num>
   <w:num w:numId="11">
-    <w:abstractNumId w:val="20"/>
+    <w:abstractNumId w:val="23"/>
   </w:num>
   <w:num w:numId="12">
     <w:abstractNumId w:val="6"/>
@@ -4734,16 +7272,16 @@
     <w:abstractNumId w:val="7"/>
   </w:num>
   <w:num w:numId="16">
-    <w:abstractNumId w:val="14"/>
+    <w:abstractNumId w:val="17"/>
   </w:num>
   <w:num w:numId="17">
-    <w:abstractNumId w:val="15"/>
+    <w:abstractNumId w:val="18"/>
   </w:num>
   <w:num w:numId="18">
-    <w:abstractNumId w:val="19"/>
+    <w:abstractNumId w:val="22"/>
   </w:num>
   <w:num w:numId="19">
-    <w:abstractNumId w:val="12"/>
+    <w:abstractNumId w:val="13"/>
   </w:num>
   <w:num w:numId="20">
     <w:abstractNumId w:val="5"/>
@@ -4752,12 +7290,29 @@
     <w:abstractNumId w:val="8"/>
   </w:num>
   <w:num w:numId="22">
-    <w:abstractNumId w:val="21"/>
+    <w:abstractNumId w:val="24"/>
   </w:num>
   <w:num w:numId="23">
-    <w:abstractNumId w:val="16"/>
+    <w:abstractNumId w:val="19"/>
+  </w:num>
+  <w:num w:numId="24">
+    <w:abstractNumId w:val="14"/>
+  </w:num>
+  <w:num w:numId="25">
+    <w:abstractNumId w:val="10"/>
+  </w:num>
+  <w:num w:numId="26">
+    <w:abstractNumId w:val="15"/>
   </w:num>
 </w:numbering>
+</file>
+
+<file path=word/people.xml><?xml version="1.0" encoding="utf-8"?>
+<w15:people xmlns:wpc="http://schemas.microsoft.com/office/word/2010/wordprocessingCanvas" xmlns:cx="http://schemas.microsoft.com/office/drawing/2014/chartex" xmlns:cx1="http://schemas.microsoft.com/office/drawing/2015/9/8/chartex" xmlns:cx2="http://schemas.microsoft.com/office/drawing/2015/10/21/chartex" xmlns:cx3="http://schemas.microsoft.com/office/drawing/2016/5/9/chartex" xmlns:cx4="http://schemas.microsoft.com/office/drawing/2016/5/10/chartex" xmlns:cx5="http://schemas.microsoft.com/office/drawing/2016/5/11/chartex" xmlns:cx6="http://schemas.microsoft.com/office/drawing/2016/5/12/chartex" xmlns:cx7="http://schemas.microsoft.com/office/drawing/2016/5/13/chartex" xmlns:cx8="http://schemas.microsoft.com/office/drawing/2016/5/14/chartex" xmlns:mc="http://schemas.openxmlformats.org/markup-compatibility/2006" xmlns:aink="http://schemas.microsoft.com/office/drawing/2016/ink" xmlns:am3d="http://schemas.microsoft.com/office/drawing/2017/model3d" xmlns:o="urn:schemas-microsoft-com:office:office" xmlns:r="http://schemas.openxmlformats.org/officeDocument/2006/relationships" xmlns:m="http://schemas.openxmlformats.org/officeDocument/2006/math" xmlns:v="urn:schemas-microsoft-com:vml" xmlns:wp14="http://schemas.microsoft.com/office/word/2010/wordprocessingDrawing" xmlns:wp="http://schemas.openxmlformats.org/drawingml/2006/wordprocessingDrawing" xmlns:w10="urn:schemas-microsoft-com:office:word" xmlns:w="http://schemas.openxmlformats.org/wordprocessingml/2006/main" xmlns:w14="http://schemas.microsoft.com/office/word/2010/wordml" xmlns:w15="http://schemas.microsoft.com/office/word/2012/wordml" xmlns:w16cex="http://schemas.microsoft.com/office/word/2018/wordml/cex" xmlns:w16cid="http://schemas.microsoft.com/office/word/2016/wordml/cid" xmlns:w16="http://schemas.microsoft.com/office/word/2018/wordml" xmlns:w16sdtdh="http://schemas.microsoft.com/office/word/2020/wordml/sdtdatahash" xmlns:w16se="http://schemas.microsoft.com/office/word/2015/wordml/symex" xmlns:wpg="http://schemas.microsoft.com/office/word/2010/wordprocessingGroup" xmlns:wpi="http://schemas.microsoft.com/office/word/2010/wordprocessingInk" xmlns:wne="http://schemas.microsoft.com/office/word/2006/wordml" xmlns:wps="http://schemas.microsoft.com/office/word/2010/wordprocessingShape" mc:Ignorable="w14 w15 w16se w16cid w16 w16cex w16sdtdh wp14">
+  <w15:person w15:author="Артём Сергеевич Худяков">
+    <w15:presenceInfo w15:providerId="None" w15:userId="Артём Сергеевич Худяков"/>
+  </w15:person>
+</w15:people>
 </file>
 
 <file path=word/styles.xml><?xml version="1.0" encoding="utf-8"?>

</xml_diff>